<commit_message>
addding keys and certificates
</commit_message>
<xml_diff>
--- a/Security-and-Policies/M3-Homework-Challenge-Security-and-Policies.docx
+++ b/Security-and-Policies/M3-Homework-Challenge-Security-and-Policies.docx
@@ -1,10 +1,10 @@
 
 <file path=word/document.xml><?xml version="1.0" encoding="utf-8"?>
-<w:document xmlns:wpc="http://schemas.microsoft.com/office/word/2010/wordprocessingCanvas" xmlns:cx="http://schemas.microsoft.com/office/drawing/2014/chartex" xmlns:cx1="http://schemas.microsoft.com/office/drawing/2015/9/8/chartex" xmlns:cx2="http://schemas.microsoft.com/office/drawing/2015/10/21/chartex" xmlns:cx3="http://schemas.microsoft.com/office/drawing/2016/5/9/chartex" xmlns:cx4="http://schemas.microsoft.com/office/drawing/2016/5/10/chartex" xmlns:cx5="http://schemas.microsoft.com/office/drawing/2016/5/11/chartex" xmlns:cx6="http://schemas.microsoft.com/office/drawing/2016/5/12/chartex" xmlns:cx7="http://schemas.microsoft.com/office/drawing/2016/5/13/chartex" xmlns:cx8="http://schemas.microsoft.com/office/drawing/2016/5/14/chartex" xmlns:mc="http://schemas.openxmlformats.org/markup-compatibility/2006" xmlns:aink="http://schemas.microsoft.com/office/drawing/2016/ink" xmlns:am3d="http://schemas.microsoft.com/office/drawing/2017/model3d" xmlns:o="urn:schemas-microsoft-com:office:office" xmlns:oel="http://schemas.microsoft.com/office/2019/extlst" xmlns:r="http://schemas.openxmlformats.org/officeDocument/2006/relationships" xmlns:m="http://schemas.openxmlformats.org/officeDocument/2006/math" xmlns:v="urn:schemas-microsoft-com:vml" xmlns:wp14="http://schemas.microsoft.com/office/word/2010/wordprocessingDrawing" xmlns:wp="http://schemas.openxmlformats.org/drawingml/2006/wordprocessingDrawing" xmlns:w10="urn:schemas-microsoft-com:office:word" xmlns:w="http://schemas.openxmlformats.org/wordprocessingml/2006/main" xmlns:w14="http://schemas.microsoft.com/office/word/2010/wordml" xmlns:w15="http://schemas.microsoft.com/office/word/2012/wordml" xmlns:w16cex="http://schemas.microsoft.com/office/word/2018/wordml/cex" xmlns:w16cid="http://schemas.microsoft.com/office/word/2016/wordml/cid" xmlns:w16="http://schemas.microsoft.com/office/word/2018/wordml" xmlns:w16du="http://schemas.microsoft.com/office/word/2023/wordml/word16du" xmlns:w16sdtdh="http://schemas.microsoft.com/office/word/2020/wordml/sdtdatahash" xmlns:w16se="http://schemas.microsoft.com/office/word/2015/wordml/symex" xmlns:wpg="http://schemas.microsoft.com/office/word/2010/wordprocessingGroup" xmlns:wpi="http://schemas.microsoft.com/office/word/2010/wordprocessingInk" xmlns:wne="http://schemas.microsoft.com/office/word/2006/wordml" xmlns:wps="http://schemas.microsoft.com/office/word/2010/wordprocessingShape" mc:Ignorable="w14 w15 w16se w16cid w16 w16cex w16sdtdh w16du wp14">
+<w:document xmlns:wpc="http://schemas.microsoft.com/office/word/2010/wordprocessingCanvas" xmlns:cx="http://schemas.microsoft.com/office/drawing/2014/chartex" xmlns:cx1="http://schemas.microsoft.com/office/drawing/2015/9/8/chartex" xmlns:cx2="http://schemas.microsoft.com/office/drawing/2015/10/21/chartex" xmlns:cx3="http://schemas.microsoft.com/office/drawing/2016/5/9/chartex" xmlns:cx4="http://schemas.microsoft.com/office/drawing/2016/5/10/chartex" xmlns:cx5="http://schemas.microsoft.com/office/drawing/2016/5/11/chartex" xmlns:cx6="http://schemas.microsoft.com/office/drawing/2016/5/12/chartex" xmlns:cx7="http://schemas.microsoft.com/office/drawing/2016/5/13/chartex" xmlns:cx8="http://schemas.microsoft.com/office/drawing/2016/5/14/chartex" xmlns:mc="http://schemas.openxmlformats.org/markup-compatibility/2006" xmlns:aink="http://schemas.microsoft.com/office/drawing/2016/ink" xmlns:am3d="http://schemas.microsoft.com/office/drawing/2017/model3d" xmlns:o="urn:schemas-microsoft-com:office:office" xmlns:oel="http://schemas.microsoft.com/office/2019/extlst" xmlns:r="http://schemas.openxmlformats.org/officeDocument/2006/relationships" xmlns:m="http://schemas.openxmlformats.org/officeDocument/2006/math" xmlns:v="urn:schemas-microsoft-com:vml" xmlns:wp14="http://schemas.microsoft.com/office/word/2010/wordprocessingDrawing" xmlns:wp="http://schemas.openxmlformats.org/drawingml/2006/wordprocessingDrawing" xmlns:w10="urn:schemas-microsoft-com:office:word" xmlns:w="http://schemas.openxmlformats.org/wordprocessingml/2006/main" xmlns:w14="http://schemas.microsoft.com/office/word/2010/wordml" xmlns:w15="http://schemas.microsoft.com/office/word/2012/wordml" xmlns:w16cex="http://schemas.microsoft.com/office/word/2018/wordml/cex" xmlns:w16cid="http://schemas.microsoft.com/office/word/2016/wordml/cid" xmlns:w16="http://schemas.microsoft.com/office/word/2018/wordml" xmlns:w16du="http://schemas.microsoft.com/office/word/2023/wordml/word16du" xmlns:w16sdtdh="http://schemas.microsoft.com/office/word/2020/wordml/sdtdatahash" xmlns:w16sdtfl="http://schemas.microsoft.com/office/word/2024/wordml/sdtformatlock" xmlns:w16se="http://schemas.microsoft.com/office/word/2015/wordml/symex" xmlns:wpg="http://schemas.microsoft.com/office/word/2010/wordprocessingGroup" xmlns:wpi="http://schemas.microsoft.com/office/word/2010/wordprocessingInk" xmlns:wne="http://schemas.microsoft.com/office/word/2006/wordml" xmlns:wps="http://schemas.microsoft.com/office/word/2010/wordprocessingShape" mc:Ignorable="w14 w15 w16se w16cid w16 w16cex w16sdtdh w16sdtfl w16du wp14">
   <w:body>
     <w:p>
       <w:pPr>
-        <w:pStyle w:val="Heading1"/>
+        <w:pStyle w:val="1"/>
         <w:jc w:val="center"/>
         <w:rPr>
           <w:szCs w:val="40"/>
@@ -117,7 +117,7 @@
     </w:p>
     <w:p>
       <w:pPr>
-        <w:pStyle w:val="Heading2"/>
+        <w:pStyle w:val="2"/>
         <w:numPr>
           <w:ilvl w:val="0"/>
           <w:numId w:val="0"/>
@@ -141,7 +141,7 @@
     </w:p>
     <w:p>
       <w:pPr>
-        <w:pStyle w:val="ListParagraph"/>
+        <w:pStyle w:val="ac"/>
         <w:numPr>
           <w:ilvl w:val="0"/>
           <w:numId w:val="46"/>
@@ -243,7 +243,7 @@
     </w:p>
     <w:p>
       <w:pPr>
-        <w:pStyle w:val="ListParagraph"/>
+        <w:pStyle w:val="ac"/>
         <w:numPr>
           <w:ilvl w:val="0"/>
           <w:numId w:val="46"/>
@@ -272,7 +272,7 @@
     </w:p>
     <w:p>
       <w:pPr>
-        <w:pStyle w:val="ListParagraph"/>
+        <w:pStyle w:val="ac"/>
         <w:numPr>
           <w:ilvl w:val="0"/>
           <w:numId w:val="46"/>
@@ -353,14 +353,18 @@
     </w:p>
     <w:p>
       <w:pPr>
-        <w:pStyle w:val="ListParagraph"/>
+        <w:pStyle w:val="ac"/>
         <w:numPr>
           <w:ilvl w:val="0"/>
           <w:numId w:val="46"/>
         </w:numPr>
       </w:pPr>
       <w:r>
-        <w:t xml:space="preserve">Create a </w:t>
+        <w:t xml:space="preserve">Create </w:t>
+      </w:r>
+      <w:proofErr w:type="gramStart"/>
+      <w:r>
+        <w:t xml:space="preserve">a </w:t>
       </w:r>
       <w:r>
         <w:rPr>
@@ -376,6 +380,7 @@
         </w:rPr>
         <w:t>Quota</w:t>
       </w:r>
+      <w:proofErr w:type="gramEnd"/>
       <w:r>
         <w:t xml:space="preserve"> for the namespace to set </w:t>
       </w:r>
@@ -481,7 +486,7 @@
     </w:p>
     <w:p>
       <w:pPr>
-        <w:pStyle w:val="ListParagraph"/>
+        <w:pStyle w:val="ac"/>
         <w:numPr>
           <w:ilvl w:val="0"/>
           <w:numId w:val="46"/>
@@ -585,7 +590,7 @@
     </w:p>
     <w:p>
       <w:pPr>
-        <w:pStyle w:val="ListParagraph"/>
+        <w:pStyle w:val="ac"/>
         <w:numPr>
           <w:ilvl w:val="0"/>
           <w:numId w:val="46"/>
@@ -630,7 +635,7 @@
     </w:p>
     <w:p>
       <w:pPr>
-        <w:pStyle w:val="ListParagraph"/>
+        <w:pStyle w:val="ac"/>
         <w:numPr>
           <w:ilvl w:val="0"/>
           <w:numId w:val="46"/>
@@ -656,12 +661,17 @@
         <w:t xml:space="preserve"> </w:t>
       </w:r>
       <w:r>
-        <w:t>resources in order to</w:t>
-      </w:r>
+        <w:t xml:space="preserve">resources </w:t>
+      </w:r>
+      <w:proofErr w:type="gramStart"/>
+      <w:r>
+        <w:t>in order to</w:t>
+      </w:r>
+      <w:proofErr w:type="gramEnd"/>
     </w:p>
     <w:p>
       <w:pPr>
-        <w:pStyle w:val="ListParagraph"/>
+        <w:pStyle w:val="ac"/>
         <w:numPr>
           <w:ilvl w:val="1"/>
           <w:numId w:val="46"/>
@@ -690,7 +700,7 @@
     </w:p>
     <w:p>
       <w:pPr>
-        <w:pStyle w:val="ListParagraph"/>
+        <w:pStyle w:val="ac"/>
         <w:numPr>
           <w:ilvl w:val="1"/>
           <w:numId w:val="46"/>
@@ -734,7 +744,7 @@
     </w:p>
     <w:p>
       <w:pPr>
-        <w:pStyle w:val="Heading2"/>
+        <w:pStyle w:val="2"/>
         <w:numPr>
           <w:ilvl w:val="0"/>
           <w:numId w:val="0"/>
@@ -747,12 +757,20 @@
     </w:p>
     <w:p>
       <w:r>
-        <w:t>Prepare a document that show what you accomplished and how you did it. It can include (not limited to):</w:t>
+        <w:t xml:space="preserve">Prepare a document that </w:t>
+      </w:r>
+      <w:proofErr w:type="gramStart"/>
+      <w:r>
+        <w:t>show</w:t>
+      </w:r>
+      <w:proofErr w:type="gramEnd"/>
+      <w:r>
+        <w:t xml:space="preserve"> what you accomplished and how you did it. It can include (not limited to):</w:t>
       </w:r>
     </w:p>
     <w:p>
       <w:pPr>
-        <w:pStyle w:val="ListParagraph"/>
+        <w:pStyle w:val="ac"/>
         <w:numPr>
           <w:ilvl w:val="0"/>
           <w:numId w:val="45"/>
@@ -764,7 +782,7 @@
     </w:p>
     <w:p>
       <w:pPr>
-        <w:pStyle w:val="ListParagraph"/>
+        <w:pStyle w:val="ac"/>
         <w:numPr>
           <w:ilvl w:val="0"/>
           <w:numId w:val="45"/>
@@ -776,7 +794,7 @@
     </w:p>
     <w:p>
       <w:pPr>
-        <w:pStyle w:val="ListParagraph"/>
+        <w:pStyle w:val="ac"/>
         <w:numPr>
           <w:ilvl w:val="0"/>
           <w:numId w:val="45"/>
@@ -787,13 +805,1021 @@
       </w:r>
     </w:p>
     <w:p/>
+    <w:p/>
+    <w:p>
+      <w:r>
+        <w:t>For this challenge I have decided to run simple cluster using minikube as installer</w:t>
+      </w:r>
+    </w:p>
+    <w:p>
+      <w:r>
+        <w:rPr>
+          <w:noProof/>
+        </w:rPr>
+        <w:lastRenderedPageBreak/>
+        <w:drawing>
+          <wp:inline distT="0" distB="0" distL="0" distR="0" wp14:anchorId="762639B7" wp14:editId="0E0F0636">
+            <wp:extent cx="6626225" cy="2378075"/>
+            <wp:effectExtent l="0" t="0" r="3175" b="3175"/>
+            <wp:docPr id="309657147" name="Картина 5" descr="Картина, която съдържа текст, екранна снимка, софтуер, Мултимедиен софтуер&#10;&#10;Генерираното от ИИ съдържание може да е неправилно."/>
+            <wp:cNvGraphicFramePr>
+              <a:graphicFrameLocks xmlns:a="http://schemas.openxmlformats.org/drawingml/2006/main" noChangeAspect="1"/>
+            </wp:cNvGraphicFramePr>
+            <a:graphic xmlns:a="http://schemas.openxmlformats.org/drawingml/2006/main">
+              <a:graphicData uri="http://schemas.openxmlformats.org/drawingml/2006/picture">
+                <pic:pic xmlns:pic="http://schemas.openxmlformats.org/drawingml/2006/picture">
+                  <pic:nvPicPr>
+                    <pic:cNvPr id="309657147" name="Картина 5" descr="Картина, която съдържа текст, екранна снимка, софтуер, Мултимедиен софтуер&#10;&#10;Генерираното от ИИ съдържание може да е неправилно."/>
+                    <pic:cNvPicPr/>
+                  </pic:nvPicPr>
+                  <pic:blipFill>
+                    <a:blip r:embed="rId8" cstate="print">
+                      <a:extLst>
+                        <a:ext uri="{28A0092B-C50C-407E-A947-70E740481C1C}">
+                          <a14:useLocalDpi xmlns:a14="http://schemas.microsoft.com/office/drawing/2010/main" val="0"/>
+                        </a:ext>
+                      </a:extLst>
+                    </a:blip>
+                    <a:stretch>
+                      <a:fillRect/>
+                    </a:stretch>
+                  </pic:blipFill>
+                  <pic:spPr>
+                    <a:xfrm>
+                      <a:off x="0" y="0"/>
+                      <a:ext cx="6626225" cy="2378075"/>
+                    </a:xfrm>
+                    <a:prstGeom prst="rect">
+                      <a:avLst/>
+                    </a:prstGeom>
+                  </pic:spPr>
+                </pic:pic>
+              </a:graphicData>
+            </a:graphic>
+          </wp:inline>
+        </w:drawing>
+      </w:r>
+    </w:p>
+    <w:p>
+      <w:r>
+        <w:t>1.Creating two users Ivan and Mariana</w:t>
+      </w:r>
+    </w:p>
+    <w:p>
+      <w:r>
+        <w:rPr>
+          <w:noProof/>
+        </w:rPr>
+        <w:drawing>
+          <wp:inline distT="0" distB="0" distL="0" distR="0" wp14:anchorId="0C50D01E" wp14:editId="50F43F7E">
+            <wp:extent cx="6626225" cy="1026795"/>
+            <wp:effectExtent l="0" t="0" r="3175" b="1905"/>
+            <wp:docPr id="394178592" name="Картина 7" descr="Картина, която съдържа текст, екранна снимка, Шрифт&#10;&#10;Генерираното от ИИ съдържание може да е неправилно."/>
+            <wp:cNvGraphicFramePr>
+              <a:graphicFrameLocks xmlns:a="http://schemas.openxmlformats.org/drawingml/2006/main" noChangeAspect="1"/>
+            </wp:cNvGraphicFramePr>
+            <a:graphic xmlns:a="http://schemas.openxmlformats.org/drawingml/2006/main">
+              <a:graphicData uri="http://schemas.openxmlformats.org/drawingml/2006/picture">
+                <pic:pic xmlns:pic="http://schemas.openxmlformats.org/drawingml/2006/picture">
+                  <pic:nvPicPr>
+                    <pic:cNvPr id="394178592" name="Картина 7" descr="Картина, която съдържа текст, екранна снимка, Шрифт&#10;&#10;Генерираното от ИИ съдържание може да е неправилно."/>
+                    <pic:cNvPicPr/>
+                  </pic:nvPicPr>
+                  <pic:blipFill>
+                    <a:blip r:embed="rId9" cstate="print">
+                      <a:extLst>
+                        <a:ext uri="{28A0092B-C50C-407E-A947-70E740481C1C}">
+                          <a14:useLocalDpi xmlns:a14="http://schemas.microsoft.com/office/drawing/2010/main" val="0"/>
+                        </a:ext>
+                      </a:extLst>
+                    </a:blip>
+                    <a:stretch>
+                      <a:fillRect/>
+                    </a:stretch>
+                  </pic:blipFill>
+                  <pic:spPr>
+                    <a:xfrm>
+                      <a:off x="0" y="0"/>
+                      <a:ext cx="6626225" cy="1026795"/>
+                    </a:xfrm>
+                    <a:prstGeom prst="rect">
+                      <a:avLst/>
+                    </a:prstGeom>
+                  </pic:spPr>
+                </pic:pic>
+              </a:graphicData>
+            </a:graphic>
+          </wp:inline>
+        </w:drawing>
+      </w:r>
+      <w:r>
+        <w:rPr>
+          <w:noProof/>
+        </w:rPr>
+        <w:drawing>
+          <wp:inline distT="0" distB="0" distL="0" distR="0" wp14:anchorId="27EC87F0" wp14:editId="5757736F">
+            <wp:extent cx="6626225" cy="1473200"/>
+            <wp:effectExtent l="0" t="0" r="3175" b="0"/>
+            <wp:docPr id="670590748" name="Картина 8" descr="Картина, която съдържа текст, екранна снимка, Шрифт&#10;&#10;Генерираното от ИИ съдържание може да е неправилно."/>
+            <wp:cNvGraphicFramePr>
+              <a:graphicFrameLocks xmlns:a="http://schemas.openxmlformats.org/drawingml/2006/main" noChangeAspect="1"/>
+            </wp:cNvGraphicFramePr>
+            <a:graphic xmlns:a="http://schemas.openxmlformats.org/drawingml/2006/main">
+              <a:graphicData uri="http://schemas.openxmlformats.org/drawingml/2006/picture">
+                <pic:pic xmlns:pic="http://schemas.openxmlformats.org/drawingml/2006/picture">
+                  <pic:nvPicPr>
+                    <pic:cNvPr id="670590748" name="Картина 8" descr="Картина, която съдържа текст, екранна снимка, Шрифт&#10;&#10;Генерираното от ИИ съдържание може да е неправилно."/>
+                    <pic:cNvPicPr/>
+                  </pic:nvPicPr>
+                  <pic:blipFill>
+                    <a:blip r:embed="rId10" cstate="print">
+                      <a:extLst>
+                        <a:ext uri="{28A0092B-C50C-407E-A947-70E740481C1C}">
+                          <a14:useLocalDpi xmlns:a14="http://schemas.microsoft.com/office/drawing/2010/main" val="0"/>
+                        </a:ext>
+                      </a:extLst>
+                    </a:blip>
+                    <a:stretch>
+                      <a:fillRect/>
+                    </a:stretch>
+                  </pic:blipFill>
+                  <pic:spPr>
+                    <a:xfrm>
+                      <a:off x="0" y="0"/>
+                      <a:ext cx="6626225" cy="1473200"/>
+                    </a:xfrm>
+                    <a:prstGeom prst="rect">
+                      <a:avLst/>
+                    </a:prstGeom>
+                  </pic:spPr>
+                </pic:pic>
+              </a:graphicData>
+            </a:graphic>
+          </wp:inline>
+        </w:drawing>
+      </w:r>
+      <w:r>
+        <w:rPr>
+          <w:noProof/>
+        </w:rPr>
+        <w:drawing>
+          <wp:inline distT="0" distB="0" distL="0" distR="0" wp14:anchorId="6617490A" wp14:editId="1E69AE7B">
+            <wp:extent cx="6626225" cy="3478530"/>
+            <wp:effectExtent l="0" t="0" r="3175" b="7620"/>
+            <wp:docPr id="1849397144" name="Картина 9" descr="Картина, която съдържа текст, електроника, екранна снимка, софтуер"/>
+            <wp:cNvGraphicFramePr>
+              <a:graphicFrameLocks xmlns:a="http://schemas.openxmlformats.org/drawingml/2006/main" noChangeAspect="1"/>
+            </wp:cNvGraphicFramePr>
+            <a:graphic xmlns:a="http://schemas.openxmlformats.org/drawingml/2006/main">
+              <a:graphicData uri="http://schemas.openxmlformats.org/drawingml/2006/picture">
+                <pic:pic xmlns:pic="http://schemas.openxmlformats.org/drawingml/2006/picture">
+                  <pic:nvPicPr>
+                    <pic:cNvPr id="1849397144" name="Картина 9" descr="Картина, която съдържа текст, електроника, екранна снимка, софтуер"/>
+                    <pic:cNvPicPr/>
+                  </pic:nvPicPr>
+                  <pic:blipFill>
+                    <a:blip r:embed="rId11" cstate="print">
+                      <a:extLst>
+                        <a:ext uri="{28A0092B-C50C-407E-A947-70E740481C1C}">
+                          <a14:useLocalDpi xmlns:a14="http://schemas.microsoft.com/office/drawing/2010/main" val="0"/>
+                        </a:ext>
+                      </a:extLst>
+                    </a:blip>
+                    <a:stretch>
+                      <a:fillRect/>
+                    </a:stretch>
+                  </pic:blipFill>
+                  <pic:spPr>
+                    <a:xfrm>
+                      <a:off x="0" y="0"/>
+                      <a:ext cx="6626225" cy="3478530"/>
+                    </a:xfrm>
+                    <a:prstGeom prst="rect">
+                      <a:avLst/>
+                    </a:prstGeom>
+                  </pic:spPr>
+                </pic:pic>
+              </a:graphicData>
+            </a:graphic>
+          </wp:inline>
+        </w:drawing>
+      </w:r>
+    </w:p>
+    <w:p>
+      <w:r>
+        <w:t>2.Creating namespace called project x</w:t>
+      </w:r>
+    </w:p>
+    <w:p>
+      <w:r>
+        <w:rPr>
+          <w:noProof/>
+        </w:rPr>
+        <w:lastRenderedPageBreak/>
+        <w:drawing>
+          <wp:inline distT="0" distB="0" distL="0" distR="0" wp14:anchorId="598CA0A9" wp14:editId="573D4364">
+            <wp:extent cx="6626860" cy="1243965"/>
+            <wp:effectExtent l="0" t="0" r="2540" b="0"/>
+            <wp:docPr id="655076714" name="Картина 27"/>
+            <wp:cNvGraphicFramePr>
+              <a:graphicFrameLocks xmlns:a="http://schemas.openxmlformats.org/drawingml/2006/main" noChangeAspect="1"/>
+            </wp:cNvGraphicFramePr>
+            <a:graphic xmlns:a="http://schemas.openxmlformats.org/drawingml/2006/main">
+              <a:graphicData uri="http://schemas.openxmlformats.org/drawingml/2006/picture">
+                <pic:pic xmlns:pic="http://schemas.openxmlformats.org/drawingml/2006/picture">
+                  <pic:nvPicPr>
+                    <pic:cNvPr id="0" name="Picture 2"/>
+                    <pic:cNvPicPr>
+                      <a:picLocks noChangeAspect="1" noChangeArrowheads="1"/>
+                    </pic:cNvPicPr>
+                  </pic:nvPicPr>
+                  <pic:blipFill>
+                    <a:blip r:embed="rId12">
+                      <a:extLst>
+                        <a:ext uri="{28A0092B-C50C-407E-A947-70E740481C1C}">
+                          <a14:useLocalDpi xmlns:a14="http://schemas.microsoft.com/office/drawing/2010/main" val="0"/>
+                        </a:ext>
+                      </a:extLst>
+                    </a:blip>
+                    <a:srcRect/>
+                    <a:stretch>
+                      <a:fillRect/>
+                    </a:stretch>
+                  </pic:blipFill>
+                  <pic:spPr bwMode="auto">
+                    <a:xfrm>
+                      <a:off x="0" y="0"/>
+                      <a:ext cx="6626860" cy="1243965"/>
+                    </a:xfrm>
+                    <a:prstGeom prst="rect">
+                      <a:avLst/>
+                    </a:prstGeom>
+                    <a:noFill/>
+                  </pic:spPr>
+                </pic:pic>
+              </a:graphicData>
+            </a:graphic>
+          </wp:inline>
+        </w:drawing>
+      </w:r>
+    </w:p>
+    <w:p>
+      <w:r>
+        <w:t>3.Creating a limit range</w:t>
+      </w:r>
+    </w:p>
+    <w:p>
+      <w:r>
+        <w:rPr>
+          <w:noProof/>
+        </w:rPr>
+        <w:drawing>
+          <wp:inline distT="0" distB="0" distL="0" distR="0" wp14:anchorId="7F326C1C" wp14:editId="6CFF6F9C">
+            <wp:extent cx="6626225" cy="3478530"/>
+            <wp:effectExtent l="0" t="0" r="3175" b="7620"/>
+            <wp:docPr id="571085003" name="Картина 15" descr="Картина, която съдържа текст, екранна снимка, софтуер, Мултимедиен софтуер"/>
+            <wp:cNvGraphicFramePr>
+              <a:graphicFrameLocks xmlns:a="http://schemas.openxmlformats.org/drawingml/2006/main" noChangeAspect="1"/>
+            </wp:cNvGraphicFramePr>
+            <a:graphic xmlns:a="http://schemas.openxmlformats.org/drawingml/2006/main">
+              <a:graphicData uri="http://schemas.openxmlformats.org/drawingml/2006/picture">
+                <pic:pic xmlns:pic="http://schemas.openxmlformats.org/drawingml/2006/picture">
+                  <pic:nvPicPr>
+                    <pic:cNvPr id="571085003" name="Картина 15" descr="Картина, която съдържа текст, екранна снимка, софтуер, Мултимедиен софтуер"/>
+                    <pic:cNvPicPr/>
+                  </pic:nvPicPr>
+                  <pic:blipFill>
+                    <a:blip r:embed="rId13" cstate="print">
+                      <a:extLst>
+                        <a:ext uri="{28A0092B-C50C-407E-A947-70E740481C1C}">
+                          <a14:useLocalDpi xmlns:a14="http://schemas.microsoft.com/office/drawing/2010/main" val="0"/>
+                        </a:ext>
+                      </a:extLst>
+                    </a:blip>
+                    <a:stretch>
+                      <a:fillRect/>
+                    </a:stretch>
+                  </pic:blipFill>
+                  <pic:spPr>
+                    <a:xfrm>
+                      <a:off x="0" y="0"/>
+                      <a:ext cx="6626225" cy="3478530"/>
+                    </a:xfrm>
+                    <a:prstGeom prst="rect">
+                      <a:avLst/>
+                    </a:prstGeom>
+                  </pic:spPr>
+                </pic:pic>
+              </a:graphicData>
+            </a:graphic>
+          </wp:inline>
+        </w:drawing>
+      </w:r>
+    </w:p>
+    <w:p>
+      <w:r>
+        <w:rPr>
+          <w:noProof/>
+        </w:rPr>
+        <w:drawing>
+          <wp:inline distT="0" distB="0" distL="0" distR="0" wp14:anchorId="55FCA007" wp14:editId="7C373529">
+            <wp:extent cx="6626225" cy="1433830"/>
+            <wp:effectExtent l="0" t="0" r="3175" b="0"/>
+            <wp:docPr id="288312694" name="Картина 12" descr="Картина, която съдържа текст, екранна снимка, Шрифт&#10;&#10;Генерираното от ИИ съдържание може да е неправилно."/>
+            <wp:cNvGraphicFramePr>
+              <a:graphicFrameLocks xmlns:a="http://schemas.openxmlformats.org/drawingml/2006/main" noChangeAspect="1"/>
+            </wp:cNvGraphicFramePr>
+            <a:graphic xmlns:a="http://schemas.openxmlformats.org/drawingml/2006/main">
+              <a:graphicData uri="http://schemas.openxmlformats.org/drawingml/2006/picture">
+                <pic:pic xmlns:pic="http://schemas.openxmlformats.org/drawingml/2006/picture">
+                  <pic:nvPicPr>
+                    <pic:cNvPr id="288312694" name="Картина 12" descr="Картина, която съдържа текст, екранна снимка, Шрифт&#10;&#10;Генерираното от ИИ съдържание може да е неправилно."/>
+                    <pic:cNvPicPr/>
+                  </pic:nvPicPr>
+                  <pic:blipFill>
+                    <a:blip r:embed="rId14" cstate="print">
+                      <a:extLst>
+                        <a:ext uri="{28A0092B-C50C-407E-A947-70E740481C1C}">
+                          <a14:useLocalDpi xmlns:a14="http://schemas.microsoft.com/office/drawing/2010/main" val="0"/>
+                        </a:ext>
+                      </a:extLst>
+                    </a:blip>
+                    <a:stretch>
+                      <a:fillRect/>
+                    </a:stretch>
+                  </pic:blipFill>
+                  <pic:spPr>
+                    <a:xfrm>
+                      <a:off x="0" y="0"/>
+                      <a:ext cx="6626225" cy="1433830"/>
+                    </a:xfrm>
+                    <a:prstGeom prst="rect">
+                      <a:avLst/>
+                    </a:prstGeom>
+                  </pic:spPr>
+                </pic:pic>
+              </a:graphicData>
+            </a:graphic>
+          </wp:inline>
+        </w:drawing>
+      </w:r>
+    </w:p>
+    <w:p>
+      <w:r>
+        <w:t>4.</w:t>
+      </w:r>
+      <w:proofErr w:type="gramStart"/>
+      <w:r>
+        <w:t>Creating  a</w:t>
+      </w:r>
+      <w:proofErr w:type="gramEnd"/>
+      <w:r>
+        <w:t xml:space="preserve"> resource </w:t>
+      </w:r>
+      <w:r>
+        <w:t>quota</w:t>
+      </w:r>
+    </w:p>
+    <w:p>
+      <w:r>
+        <w:rPr>
+          <w:noProof/>
+        </w:rPr>
+        <w:lastRenderedPageBreak/>
+        <w:drawing>
+          <wp:inline distT="0" distB="0" distL="0" distR="0" wp14:anchorId="4A827FFA" wp14:editId="25FD29BE">
+            <wp:extent cx="6626225" cy="3478530"/>
+            <wp:effectExtent l="0" t="0" r="3175" b="7620"/>
+            <wp:docPr id="1401597204" name="Картина 16" descr="Картина, която съдържа текст, екранна снимка, софтуер, Мултимедиен софтуер"/>
+            <wp:cNvGraphicFramePr>
+              <a:graphicFrameLocks xmlns:a="http://schemas.openxmlformats.org/drawingml/2006/main" noChangeAspect="1"/>
+            </wp:cNvGraphicFramePr>
+            <a:graphic xmlns:a="http://schemas.openxmlformats.org/drawingml/2006/main">
+              <a:graphicData uri="http://schemas.openxmlformats.org/drawingml/2006/picture">
+                <pic:pic xmlns:pic="http://schemas.openxmlformats.org/drawingml/2006/picture">
+                  <pic:nvPicPr>
+                    <pic:cNvPr id="1401597204" name="Картина 16" descr="Картина, която съдържа текст, екранна снимка, софтуер, Мултимедиен софтуер"/>
+                    <pic:cNvPicPr/>
+                  </pic:nvPicPr>
+                  <pic:blipFill>
+                    <a:blip r:embed="rId15" cstate="print">
+                      <a:extLst>
+                        <a:ext uri="{28A0092B-C50C-407E-A947-70E740481C1C}">
+                          <a14:useLocalDpi xmlns:a14="http://schemas.microsoft.com/office/drawing/2010/main" val="0"/>
+                        </a:ext>
+                      </a:extLst>
+                    </a:blip>
+                    <a:stretch>
+                      <a:fillRect/>
+                    </a:stretch>
+                  </pic:blipFill>
+                  <pic:spPr>
+                    <a:xfrm>
+                      <a:off x="0" y="0"/>
+                      <a:ext cx="6626225" cy="3478530"/>
+                    </a:xfrm>
+                    <a:prstGeom prst="rect">
+                      <a:avLst/>
+                    </a:prstGeom>
+                  </pic:spPr>
+                </pic:pic>
+              </a:graphicData>
+            </a:graphic>
+          </wp:inline>
+        </w:drawing>
+      </w:r>
+    </w:p>
+    <w:p>
+      <w:r>
+        <w:t>5.Creating a role Devguru</w:t>
+      </w:r>
+    </w:p>
+    <w:p>
+      <w:r>
+        <w:rPr>
+          <w:noProof/>
+        </w:rPr>
+        <w:drawing>
+          <wp:inline distT="0" distB="0" distL="0" distR="0" wp14:anchorId="3F953A3F" wp14:editId="6FC9A649">
+            <wp:extent cx="6626225" cy="1703070"/>
+            <wp:effectExtent l="0" t="0" r="3175" b="0"/>
+            <wp:docPr id="448661951" name="Картина 10" descr="Картина, която съдържа текст, екранна снимка, Шрифт"/>
+            <wp:cNvGraphicFramePr>
+              <a:graphicFrameLocks xmlns:a="http://schemas.openxmlformats.org/drawingml/2006/main" noChangeAspect="1"/>
+            </wp:cNvGraphicFramePr>
+            <a:graphic xmlns:a="http://schemas.openxmlformats.org/drawingml/2006/main">
+              <a:graphicData uri="http://schemas.openxmlformats.org/drawingml/2006/picture">
+                <pic:pic xmlns:pic="http://schemas.openxmlformats.org/drawingml/2006/picture">
+                  <pic:nvPicPr>
+                    <pic:cNvPr id="448661951" name="Картина 10" descr="Картина, която съдържа текст, екранна снимка, Шрифт"/>
+                    <pic:cNvPicPr/>
+                  </pic:nvPicPr>
+                  <pic:blipFill>
+                    <a:blip r:embed="rId16" cstate="print">
+                      <a:extLst>
+                        <a:ext uri="{28A0092B-C50C-407E-A947-70E740481C1C}">
+                          <a14:useLocalDpi xmlns:a14="http://schemas.microsoft.com/office/drawing/2010/main" val="0"/>
+                        </a:ext>
+                      </a:extLst>
+                    </a:blip>
+                    <a:stretch>
+                      <a:fillRect/>
+                    </a:stretch>
+                  </pic:blipFill>
+                  <pic:spPr>
+                    <a:xfrm>
+                      <a:off x="0" y="0"/>
+                      <a:ext cx="6626225" cy="1703070"/>
+                    </a:xfrm>
+                    <a:prstGeom prst="rect">
+                      <a:avLst/>
+                    </a:prstGeom>
+                  </pic:spPr>
+                </pic:pic>
+              </a:graphicData>
+            </a:graphic>
+          </wp:inline>
+        </w:drawing>
+      </w:r>
+    </w:p>
+    <w:p>
+      <w:r>
+        <w:rPr>
+          <w:noProof/>
+        </w:rPr>
+        <w:drawing>
+          <wp:inline distT="0" distB="0" distL="0" distR="0" wp14:anchorId="628C87C0" wp14:editId="123E016E">
+            <wp:extent cx="6626225" cy="3095625"/>
+            <wp:effectExtent l="0" t="0" r="3175" b="9525"/>
+            <wp:docPr id="447251756" name="Картина 11" descr="Картина, която съдържа текст, екранна снимка, софтуер"/>
+            <wp:cNvGraphicFramePr>
+              <a:graphicFrameLocks xmlns:a="http://schemas.openxmlformats.org/drawingml/2006/main" noChangeAspect="1"/>
+            </wp:cNvGraphicFramePr>
+            <a:graphic xmlns:a="http://schemas.openxmlformats.org/drawingml/2006/main">
+              <a:graphicData uri="http://schemas.openxmlformats.org/drawingml/2006/picture">
+                <pic:pic xmlns:pic="http://schemas.openxmlformats.org/drawingml/2006/picture">
+                  <pic:nvPicPr>
+                    <pic:cNvPr id="447251756" name="Картина 11" descr="Картина, която съдържа текст, екранна снимка, софтуер"/>
+                    <pic:cNvPicPr/>
+                  </pic:nvPicPr>
+                  <pic:blipFill>
+                    <a:blip r:embed="rId17" cstate="print">
+                      <a:extLst>
+                        <a:ext uri="{28A0092B-C50C-407E-A947-70E740481C1C}">
+                          <a14:useLocalDpi xmlns:a14="http://schemas.microsoft.com/office/drawing/2010/main" val="0"/>
+                        </a:ext>
+                      </a:extLst>
+                    </a:blip>
+                    <a:stretch>
+                      <a:fillRect/>
+                    </a:stretch>
+                  </pic:blipFill>
+                  <pic:spPr>
+                    <a:xfrm>
+                      <a:off x="0" y="0"/>
+                      <a:ext cx="6626225" cy="3095625"/>
+                    </a:xfrm>
+                    <a:prstGeom prst="rect">
+                      <a:avLst/>
+                    </a:prstGeom>
+                  </pic:spPr>
+                </pic:pic>
+              </a:graphicData>
+            </a:graphic>
+          </wp:inline>
+        </w:drawing>
+      </w:r>
+    </w:p>
+    <w:p>
+      <w:r>
+        <w:t>6.Editing the given manifests, deploying the app and creating a curl-client</w:t>
+      </w:r>
+    </w:p>
+    <w:p>
+      <w:r>
+        <w:rPr>
+          <w:noProof/>
+        </w:rPr>
+        <w:lastRenderedPageBreak/>
+        <w:drawing>
+          <wp:inline distT="0" distB="0" distL="0" distR="0" wp14:anchorId="3B262381" wp14:editId="3547E6F4">
+            <wp:extent cx="6626225" cy="3478530"/>
+            <wp:effectExtent l="0" t="0" r="3175" b="7620"/>
+            <wp:docPr id="398373141" name="Картина 17" descr="Картина, която съдържа текст, екранна снимка, софтуер, Мултимедиен софтуер&#10;&#10;Генерираното от ИИ съдържание може да е неправилно."/>
+            <wp:cNvGraphicFramePr>
+              <a:graphicFrameLocks xmlns:a="http://schemas.openxmlformats.org/drawingml/2006/main" noChangeAspect="1"/>
+            </wp:cNvGraphicFramePr>
+            <a:graphic xmlns:a="http://schemas.openxmlformats.org/drawingml/2006/main">
+              <a:graphicData uri="http://schemas.openxmlformats.org/drawingml/2006/picture">
+                <pic:pic xmlns:pic="http://schemas.openxmlformats.org/drawingml/2006/picture">
+                  <pic:nvPicPr>
+                    <pic:cNvPr id="398373141" name="Картина 17" descr="Картина, която съдържа текст, екранна снимка, софтуер, Мултимедиен софтуер&#10;&#10;Генерираното от ИИ съдържание може да е неправилно."/>
+                    <pic:cNvPicPr/>
+                  </pic:nvPicPr>
+                  <pic:blipFill>
+                    <a:blip r:embed="rId18" cstate="print">
+                      <a:extLst>
+                        <a:ext uri="{28A0092B-C50C-407E-A947-70E740481C1C}">
+                          <a14:useLocalDpi xmlns:a14="http://schemas.microsoft.com/office/drawing/2010/main" val="0"/>
+                        </a:ext>
+                      </a:extLst>
+                    </a:blip>
+                    <a:stretch>
+                      <a:fillRect/>
+                    </a:stretch>
+                  </pic:blipFill>
+                  <pic:spPr>
+                    <a:xfrm>
+                      <a:off x="0" y="0"/>
+                      <a:ext cx="6626225" cy="3478530"/>
+                    </a:xfrm>
+                    <a:prstGeom prst="rect">
+                      <a:avLst/>
+                    </a:prstGeom>
+                  </pic:spPr>
+                </pic:pic>
+              </a:graphicData>
+            </a:graphic>
+          </wp:inline>
+        </w:drawing>
+      </w:r>
+      <w:r>
+        <w:rPr>
+          <w:noProof/>
+        </w:rPr>
+        <w:drawing>
+          <wp:inline distT="0" distB="0" distL="0" distR="0" wp14:anchorId="67DAF522" wp14:editId="5421F1D9">
+            <wp:extent cx="6626225" cy="3478530"/>
+            <wp:effectExtent l="0" t="0" r="3175" b="7620"/>
+            <wp:docPr id="536736859" name="Картина 18" descr="Картина, която съдържа текст, екранна снимка, софтуер, Мултимедиен софтуер&#10;&#10;Генерираното от ИИ съдържание може да е неправилно."/>
+            <wp:cNvGraphicFramePr>
+              <a:graphicFrameLocks xmlns:a="http://schemas.openxmlformats.org/drawingml/2006/main" noChangeAspect="1"/>
+            </wp:cNvGraphicFramePr>
+            <a:graphic xmlns:a="http://schemas.openxmlformats.org/drawingml/2006/main">
+              <a:graphicData uri="http://schemas.openxmlformats.org/drawingml/2006/picture">
+                <pic:pic xmlns:pic="http://schemas.openxmlformats.org/drawingml/2006/picture">
+                  <pic:nvPicPr>
+                    <pic:cNvPr id="536736859" name="Картина 18" descr="Картина, която съдържа текст, екранна снимка, софтуер, Мултимедиен софтуер&#10;&#10;Генерираното от ИИ съдържание може да е неправилно."/>
+                    <pic:cNvPicPr/>
+                  </pic:nvPicPr>
+                  <pic:blipFill>
+                    <a:blip r:embed="rId19" cstate="print">
+                      <a:extLst>
+                        <a:ext uri="{28A0092B-C50C-407E-A947-70E740481C1C}">
+                          <a14:useLocalDpi xmlns:a14="http://schemas.microsoft.com/office/drawing/2010/main" val="0"/>
+                        </a:ext>
+                      </a:extLst>
+                    </a:blip>
+                    <a:stretch>
+                      <a:fillRect/>
+                    </a:stretch>
+                  </pic:blipFill>
+                  <pic:spPr>
+                    <a:xfrm>
+                      <a:off x="0" y="0"/>
+                      <a:ext cx="6626225" cy="3478530"/>
+                    </a:xfrm>
+                    <a:prstGeom prst="rect">
+                      <a:avLst/>
+                    </a:prstGeom>
+                  </pic:spPr>
+                </pic:pic>
+              </a:graphicData>
+            </a:graphic>
+          </wp:inline>
+        </w:drawing>
+      </w:r>
+      <w:r>
+        <w:rPr>
+          <w:noProof/>
+        </w:rPr>
+        <w:lastRenderedPageBreak/>
+        <w:drawing>
+          <wp:inline distT="0" distB="0" distL="0" distR="0" wp14:anchorId="0DB859E2" wp14:editId="6834FEDA">
+            <wp:extent cx="6626225" cy="3478530"/>
+            <wp:effectExtent l="0" t="0" r="3175" b="7620"/>
+            <wp:docPr id="93443413" name="Картина 19" descr="Картина, която съдържа екранна снимка, текст, софтуер, Мултимедиен софтуер"/>
+            <wp:cNvGraphicFramePr>
+              <a:graphicFrameLocks xmlns:a="http://schemas.openxmlformats.org/drawingml/2006/main" noChangeAspect="1"/>
+            </wp:cNvGraphicFramePr>
+            <a:graphic xmlns:a="http://schemas.openxmlformats.org/drawingml/2006/main">
+              <a:graphicData uri="http://schemas.openxmlformats.org/drawingml/2006/picture">
+                <pic:pic xmlns:pic="http://schemas.openxmlformats.org/drawingml/2006/picture">
+                  <pic:nvPicPr>
+                    <pic:cNvPr id="93443413" name="Картина 19" descr="Картина, която съдържа екранна снимка, текст, софтуер, Мултимедиен софтуер"/>
+                    <pic:cNvPicPr/>
+                  </pic:nvPicPr>
+                  <pic:blipFill>
+                    <a:blip r:embed="rId20" cstate="print">
+                      <a:extLst>
+                        <a:ext uri="{28A0092B-C50C-407E-A947-70E740481C1C}">
+                          <a14:useLocalDpi xmlns:a14="http://schemas.microsoft.com/office/drawing/2010/main" val="0"/>
+                        </a:ext>
+                      </a:extLst>
+                    </a:blip>
+                    <a:stretch>
+                      <a:fillRect/>
+                    </a:stretch>
+                  </pic:blipFill>
+                  <pic:spPr>
+                    <a:xfrm>
+                      <a:off x="0" y="0"/>
+                      <a:ext cx="6626225" cy="3478530"/>
+                    </a:xfrm>
+                    <a:prstGeom prst="rect">
+                      <a:avLst/>
+                    </a:prstGeom>
+                  </pic:spPr>
+                </pic:pic>
+              </a:graphicData>
+            </a:graphic>
+          </wp:inline>
+        </w:drawing>
+      </w:r>
+    </w:p>
+    <w:p>
+      <w:r>
+        <w:rPr>
+          <w:noProof/>
+        </w:rPr>
+        <w:drawing>
+          <wp:inline distT="0" distB="0" distL="0" distR="0" wp14:anchorId="39FF9B82" wp14:editId="7C912B3F">
+            <wp:extent cx="6626225" cy="3478530"/>
+            <wp:effectExtent l="0" t="0" r="3175" b="7620"/>
+            <wp:docPr id="1335142315" name="Картина 20" descr="Картина, която съдържа текст, екранна снимка, софтуер, Мултимедиен софтуер"/>
+            <wp:cNvGraphicFramePr>
+              <a:graphicFrameLocks xmlns:a="http://schemas.openxmlformats.org/drawingml/2006/main" noChangeAspect="1"/>
+            </wp:cNvGraphicFramePr>
+            <a:graphic xmlns:a="http://schemas.openxmlformats.org/drawingml/2006/main">
+              <a:graphicData uri="http://schemas.openxmlformats.org/drawingml/2006/picture">
+                <pic:pic xmlns:pic="http://schemas.openxmlformats.org/drawingml/2006/picture">
+                  <pic:nvPicPr>
+                    <pic:cNvPr id="1335142315" name="Картина 20" descr="Картина, която съдържа текст, екранна снимка, софтуер, Мултимедиен софтуер"/>
+                    <pic:cNvPicPr/>
+                  </pic:nvPicPr>
+                  <pic:blipFill>
+                    <a:blip r:embed="rId21" cstate="print">
+                      <a:extLst>
+                        <a:ext uri="{28A0092B-C50C-407E-A947-70E740481C1C}">
+                          <a14:useLocalDpi xmlns:a14="http://schemas.microsoft.com/office/drawing/2010/main" val="0"/>
+                        </a:ext>
+                      </a:extLst>
+                    </a:blip>
+                    <a:stretch>
+                      <a:fillRect/>
+                    </a:stretch>
+                  </pic:blipFill>
+                  <pic:spPr>
+                    <a:xfrm>
+                      <a:off x="0" y="0"/>
+                      <a:ext cx="6626225" cy="3478530"/>
+                    </a:xfrm>
+                    <a:prstGeom prst="rect">
+                      <a:avLst/>
+                    </a:prstGeom>
+                  </pic:spPr>
+                </pic:pic>
+              </a:graphicData>
+            </a:graphic>
+          </wp:inline>
+        </w:drawing>
+      </w:r>
+    </w:p>
+    <w:p>
+      <w:r>
+        <w:rPr>
+          <w:noProof/>
+        </w:rPr>
+        <w:lastRenderedPageBreak/>
+        <w:drawing>
+          <wp:inline distT="0" distB="0" distL="0" distR="0" wp14:anchorId="722C026A" wp14:editId="5C13BEF2">
+            <wp:extent cx="6626225" cy="3478530"/>
+            <wp:effectExtent l="0" t="0" r="3175" b="7620"/>
+            <wp:docPr id="1059007616" name="Картина 21" descr="Картина, която съдържа текст, екранна снимка, софтуер, Мултимедиен софтуер&#10;&#10;Генерираното от ИИ съдържание може да е неправилно."/>
+            <wp:cNvGraphicFramePr>
+              <a:graphicFrameLocks xmlns:a="http://schemas.openxmlformats.org/drawingml/2006/main" noChangeAspect="1"/>
+            </wp:cNvGraphicFramePr>
+            <a:graphic xmlns:a="http://schemas.openxmlformats.org/drawingml/2006/main">
+              <a:graphicData uri="http://schemas.openxmlformats.org/drawingml/2006/picture">
+                <pic:pic xmlns:pic="http://schemas.openxmlformats.org/drawingml/2006/picture">
+                  <pic:nvPicPr>
+                    <pic:cNvPr id="1059007616" name="Картина 21" descr="Картина, която съдържа текст, екранна снимка, софтуер, Мултимедиен софтуер&#10;&#10;Генерираното от ИИ съдържание може да е неправилно."/>
+                    <pic:cNvPicPr/>
+                  </pic:nvPicPr>
+                  <pic:blipFill>
+                    <a:blip r:embed="rId22" cstate="print">
+                      <a:extLst>
+                        <a:ext uri="{28A0092B-C50C-407E-A947-70E740481C1C}">
+                          <a14:useLocalDpi xmlns:a14="http://schemas.microsoft.com/office/drawing/2010/main" val="0"/>
+                        </a:ext>
+                      </a:extLst>
+                    </a:blip>
+                    <a:stretch>
+                      <a:fillRect/>
+                    </a:stretch>
+                  </pic:blipFill>
+                  <pic:spPr>
+                    <a:xfrm>
+                      <a:off x="0" y="0"/>
+                      <a:ext cx="6626225" cy="3478530"/>
+                    </a:xfrm>
+                    <a:prstGeom prst="rect">
+                      <a:avLst/>
+                    </a:prstGeom>
+                  </pic:spPr>
+                </pic:pic>
+              </a:graphicData>
+            </a:graphic>
+          </wp:inline>
+        </w:drawing>
+      </w:r>
+      <w:r>
+        <w:rPr>
+          <w:noProof/>
+        </w:rPr>
+        <w:drawing>
+          <wp:inline distT="0" distB="0" distL="0" distR="0" wp14:anchorId="504043D6" wp14:editId="025A44F3">
+            <wp:extent cx="6626225" cy="3478530"/>
+            <wp:effectExtent l="0" t="0" r="3175" b="7620"/>
+            <wp:docPr id="1880329276" name="Картина 22" descr="Картина, която съдържа текст, екранна снимка, софтуер, Мултимедиен софтуер"/>
+            <wp:cNvGraphicFramePr>
+              <a:graphicFrameLocks xmlns:a="http://schemas.openxmlformats.org/drawingml/2006/main" noChangeAspect="1"/>
+            </wp:cNvGraphicFramePr>
+            <a:graphic xmlns:a="http://schemas.openxmlformats.org/drawingml/2006/main">
+              <a:graphicData uri="http://schemas.openxmlformats.org/drawingml/2006/picture">
+                <pic:pic xmlns:pic="http://schemas.openxmlformats.org/drawingml/2006/picture">
+                  <pic:nvPicPr>
+                    <pic:cNvPr id="1880329276" name="Картина 22" descr="Картина, която съдържа текст, екранна снимка, софтуер, Мултимедиен софтуер"/>
+                    <pic:cNvPicPr/>
+                  </pic:nvPicPr>
+                  <pic:blipFill>
+                    <a:blip r:embed="rId23" cstate="print">
+                      <a:extLst>
+                        <a:ext uri="{28A0092B-C50C-407E-A947-70E740481C1C}">
+                          <a14:useLocalDpi xmlns:a14="http://schemas.microsoft.com/office/drawing/2010/main" val="0"/>
+                        </a:ext>
+                      </a:extLst>
+                    </a:blip>
+                    <a:stretch>
+                      <a:fillRect/>
+                    </a:stretch>
+                  </pic:blipFill>
+                  <pic:spPr>
+                    <a:xfrm>
+                      <a:off x="0" y="0"/>
+                      <a:ext cx="6626225" cy="3478530"/>
+                    </a:xfrm>
+                    <a:prstGeom prst="rect">
+                      <a:avLst/>
+                    </a:prstGeom>
+                  </pic:spPr>
+                </pic:pic>
+              </a:graphicData>
+            </a:graphic>
+          </wp:inline>
+        </w:drawing>
+      </w:r>
+    </w:p>
+    <w:p>
+      <w:r>
+        <w:t>7.Creating network policy</w:t>
+      </w:r>
+    </w:p>
+    <w:p>
+      <w:r>
+        <w:rPr>
+          <w:noProof/>
+        </w:rPr>
+        <w:lastRenderedPageBreak/>
+        <w:drawing>
+          <wp:inline distT="0" distB="0" distL="0" distR="0" wp14:anchorId="578F909E" wp14:editId="15052B49">
+            <wp:extent cx="6626225" cy="3478530"/>
+            <wp:effectExtent l="0" t="0" r="3175" b="7620"/>
+            <wp:docPr id="2115751387" name="Картина 23" descr="Картина, която съдържа текст, екранна снимка, софтуер, Мултимедиен софтуер&#10;&#10;Генерираното от ИИ съдържание може да е неправилно."/>
+            <wp:cNvGraphicFramePr>
+              <a:graphicFrameLocks xmlns:a="http://schemas.openxmlformats.org/drawingml/2006/main" noChangeAspect="1"/>
+            </wp:cNvGraphicFramePr>
+            <a:graphic xmlns:a="http://schemas.openxmlformats.org/drawingml/2006/main">
+              <a:graphicData uri="http://schemas.openxmlformats.org/drawingml/2006/picture">
+                <pic:pic xmlns:pic="http://schemas.openxmlformats.org/drawingml/2006/picture">
+                  <pic:nvPicPr>
+                    <pic:cNvPr id="2115751387" name="Картина 23" descr="Картина, която съдържа текст, екранна снимка, софтуер, Мултимедиен софтуер&#10;&#10;Генерираното от ИИ съдържание може да е неправилно."/>
+                    <pic:cNvPicPr/>
+                  </pic:nvPicPr>
+                  <pic:blipFill>
+                    <a:blip r:embed="rId24" cstate="print">
+                      <a:extLst>
+                        <a:ext uri="{28A0092B-C50C-407E-A947-70E740481C1C}">
+                          <a14:useLocalDpi xmlns:a14="http://schemas.microsoft.com/office/drawing/2010/main" val="0"/>
+                        </a:ext>
+                      </a:extLst>
+                    </a:blip>
+                    <a:stretch>
+                      <a:fillRect/>
+                    </a:stretch>
+                  </pic:blipFill>
+                  <pic:spPr>
+                    <a:xfrm>
+                      <a:off x="0" y="0"/>
+                      <a:ext cx="6626225" cy="3478530"/>
+                    </a:xfrm>
+                    <a:prstGeom prst="rect">
+                      <a:avLst/>
+                    </a:prstGeom>
+                  </pic:spPr>
+                </pic:pic>
+              </a:graphicData>
+            </a:graphic>
+          </wp:inline>
+        </w:drawing>
+      </w:r>
+      <w:r>
+        <w:rPr>
+          <w:noProof/>
+        </w:rPr>
+        <w:drawing>
+          <wp:inline distT="0" distB="0" distL="0" distR="0" wp14:anchorId="6498BFD0" wp14:editId="5B638C2B">
+            <wp:extent cx="6626225" cy="3478530"/>
+            <wp:effectExtent l="0" t="0" r="3175" b="7620"/>
+            <wp:docPr id="779817031" name="Картина 24" descr="Картина, която съдържа текст, екранна снимка, софтуер, Мултимедиен софтуер&#10;&#10;Генерираното от ИИ съдържание може да е неправилно."/>
+            <wp:cNvGraphicFramePr>
+              <a:graphicFrameLocks xmlns:a="http://schemas.openxmlformats.org/drawingml/2006/main" noChangeAspect="1"/>
+            </wp:cNvGraphicFramePr>
+            <a:graphic xmlns:a="http://schemas.openxmlformats.org/drawingml/2006/main">
+              <a:graphicData uri="http://schemas.openxmlformats.org/drawingml/2006/picture">
+                <pic:pic xmlns:pic="http://schemas.openxmlformats.org/drawingml/2006/picture">
+                  <pic:nvPicPr>
+                    <pic:cNvPr id="779817031" name="Картина 24" descr="Картина, която съдържа текст, екранна снимка, софтуер, Мултимедиен софтуер&#10;&#10;Генерираното от ИИ съдържание може да е неправилно."/>
+                    <pic:cNvPicPr/>
+                  </pic:nvPicPr>
+                  <pic:blipFill>
+                    <a:blip r:embed="rId25" cstate="print">
+                      <a:extLst>
+                        <a:ext uri="{28A0092B-C50C-407E-A947-70E740481C1C}">
+                          <a14:useLocalDpi xmlns:a14="http://schemas.microsoft.com/office/drawing/2010/main" val="0"/>
+                        </a:ext>
+                      </a:extLst>
+                    </a:blip>
+                    <a:stretch>
+                      <a:fillRect/>
+                    </a:stretch>
+                  </pic:blipFill>
+                  <pic:spPr>
+                    <a:xfrm>
+                      <a:off x="0" y="0"/>
+                      <a:ext cx="6626225" cy="3478530"/>
+                    </a:xfrm>
+                    <a:prstGeom prst="rect">
+                      <a:avLst/>
+                    </a:prstGeom>
+                  </pic:spPr>
+                </pic:pic>
+              </a:graphicData>
+            </a:graphic>
+          </wp:inline>
+        </w:drawing>
+      </w:r>
+      <w:r>
+        <w:rPr>
+          <w:noProof/>
+        </w:rPr>
+        <w:lastRenderedPageBreak/>
+        <w:drawing>
+          <wp:inline distT="0" distB="0" distL="0" distR="0" wp14:anchorId="5EC212F3" wp14:editId="5CF5C3C0">
+            <wp:extent cx="6626225" cy="3478530"/>
+            <wp:effectExtent l="0" t="0" r="3175" b="7620"/>
+            <wp:docPr id="405675881" name="Картина 25" descr="Картина, която съдържа текст, екранна снимка, софтуер, Мултимедиен софтуер&#10;&#10;Генерираното от ИИ съдържание може да е неправилно."/>
+            <wp:cNvGraphicFramePr>
+              <a:graphicFrameLocks xmlns:a="http://schemas.openxmlformats.org/drawingml/2006/main" noChangeAspect="1"/>
+            </wp:cNvGraphicFramePr>
+            <a:graphic xmlns:a="http://schemas.openxmlformats.org/drawingml/2006/main">
+              <a:graphicData uri="http://schemas.openxmlformats.org/drawingml/2006/picture">
+                <pic:pic xmlns:pic="http://schemas.openxmlformats.org/drawingml/2006/picture">
+                  <pic:nvPicPr>
+                    <pic:cNvPr id="405675881" name="Картина 25" descr="Картина, която съдържа текст, екранна снимка, софтуер, Мултимедиен софтуер&#10;&#10;Генерираното от ИИ съдържание може да е неправилно."/>
+                    <pic:cNvPicPr/>
+                  </pic:nvPicPr>
+                  <pic:blipFill>
+                    <a:blip r:embed="rId26" cstate="print">
+                      <a:extLst>
+                        <a:ext uri="{28A0092B-C50C-407E-A947-70E740481C1C}">
+                          <a14:useLocalDpi xmlns:a14="http://schemas.microsoft.com/office/drawing/2010/main" val="0"/>
+                        </a:ext>
+                      </a:extLst>
+                    </a:blip>
+                    <a:stretch>
+                      <a:fillRect/>
+                    </a:stretch>
+                  </pic:blipFill>
+                  <pic:spPr>
+                    <a:xfrm>
+                      <a:off x="0" y="0"/>
+                      <a:ext cx="6626225" cy="3478530"/>
+                    </a:xfrm>
+                    <a:prstGeom prst="rect">
+                      <a:avLst/>
+                    </a:prstGeom>
+                  </pic:spPr>
+                </pic:pic>
+              </a:graphicData>
+            </a:graphic>
+          </wp:inline>
+        </w:drawing>
+      </w:r>
+      <w:r>
+        <w:rPr>
+          <w:noProof/>
+        </w:rPr>
+        <w:drawing>
+          <wp:inline distT="0" distB="0" distL="0" distR="0" wp14:anchorId="79B9D653" wp14:editId="4EA9A397">
+            <wp:extent cx="6626225" cy="3478530"/>
+            <wp:effectExtent l="0" t="0" r="3175" b="7620"/>
+            <wp:docPr id="333139700" name="Картина 26" descr="Картина, която съдържа текст, екранна снимка, софтуер, Мултимедиен софтуер"/>
+            <wp:cNvGraphicFramePr>
+              <a:graphicFrameLocks xmlns:a="http://schemas.openxmlformats.org/drawingml/2006/main" noChangeAspect="1"/>
+            </wp:cNvGraphicFramePr>
+            <a:graphic xmlns:a="http://schemas.openxmlformats.org/drawingml/2006/main">
+              <a:graphicData uri="http://schemas.openxmlformats.org/drawingml/2006/picture">
+                <pic:pic xmlns:pic="http://schemas.openxmlformats.org/drawingml/2006/picture">
+                  <pic:nvPicPr>
+                    <pic:cNvPr id="333139700" name="Картина 26" descr="Картина, която съдържа текст, екранна снимка, софтуер, Мултимедиен софтуер"/>
+                    <pic:cNvPicPr/>
+                  </pic:nvPicPr>
+                  <pic:blipFill>
+                    <a:blip r:embed="rId27" cstate="print">
+                      <a:extLst>
+                        <a:ext uri="{28A0092B-C50C-407E-A947-70E740481C1C}">
+                          <a14:useLocalDpi xmlns:a14="http://schemas.microsoft.com/office/drawing/2010/main" val="0"/>
+                        </a:ext>
+                      </a:extLst>
+                    </a:blip>
+                    <a:stretch>
+                      <a:fillRect/>
+                    </a:stretch>
+                  </pic:blipFill>
+                  <pic:spPr>
+                    <a:xfrm>
+                      <a:off x="0" y="0"/>
+                      <a:ext cx="6626225" cy="3478530"/>
+                    </a:xfrm>
+                    <a:prstGeom prst="rect">
+                      <a:avLst/>
+                    </a:prstGeom>
+                  </pic:spPr>
+                </pic:pic>
+              </a:graphicData>
+            </a:graphic>
+          </wp:inline>
+        </w:drawing>
+      </w:r>
+    </w:p>
     <w:sectPr>
-      <w:headerReference w:type="even" r:id="rId8"/>
-      <w:headerReference w:type="default" r:id="rId9"/>
-      <w:footerReference w:type="even" r:id="rId10"/>
-      <w:footerReference w:type="default" r:id="rId11"/>
-      <w:headerReference w:type="first" r:id="rId12"/>
-      <w:footerReference w:type="first" r:id="rId13"/>
+      <w:headerReference w:type="even" r:id="rId28"/>
+      <w:headerReference w:type="default" r:id="rId29"/>
+      <w:footerReference w:type="even" r:id="rId30"/>
+      <w:footerReference w:type="default" r:id="rId31"/>
+      <w:headerReference w:type="first" r:id="rId32"/>
+      <w:footerReference w:type="first" r:id="rId33"/>
       <w:pgSz w:w="11909" w:h="16834" w:code="9"/>
       <w:pgMar w:top="567" w:right="737" w:bottom="1077" w:left="737" w:header="567" w:footer="794" w:gutter="0"/>
       <w:cols w:space="720"/>
@@ -804,7 +1830,7 @@
 </file>
 
 <file path=word/endnotes.xml><?xml version="1.0" encoding="utf-8"?>
-<w:endnotes xmlns:wpc="http://schemas.microsoft.com/office/word/2010/wordprocessingCanvas" xmlns:cx="http://schemas.microsoft.com/office/drawing/2014/chartex" xmlns:cx1="http://schemas.microsoft.com/office/drawing/2015/9/8/chartex" xmlns:cx2="http://schemas.microsoft.com/office/drawing/2015/10/21/chartex" xmlns:cx3="http://schemas.microsoft.com/office/drawing/2016/5/9/chartex" xmlns:cx4="http://schemas.microsoft.com/office/drawing/2016/5/10/chartex" xmlns:cx5="http://schemas.microsoft.com/office/drawing/2016/5/11/chartex" xmlns:cx6="http://schemas.microsoft.com/office/drawing/2016/5/12/chartex" xmlns:cx7="http://schemas.microsoft.com/office/drawing/2016/5/13/chartex" xmlns:cx8="http://schemas.microsoft.com/office/drawing/2016/5/14/chartex" xmlns:mc="http://schemas.openxmlformats.org/markup-compatibility/2006" xmlns:aink="http://schemas.microsoft.com/office/drawing/2016/ink" xmlns:am3d="http://schemas.microsoft.com/office/drawing/2017/model3d" xmlns:o="urn:schemas-microsoft-com:office:office" xmlns:oel="http://schemas.microsoft.com/office/2019/extlst" xmlns:r="http://schemas.openxmlformats.org/officeDocument/2006/relationships" xmlns:m="http://schemas.openxmlformats.org/officeDocument/2006/math" xmlns:v="urn:schemas-microsoft-com:vml" xmlns:wp14="http://schemas.microsoft.com/office/word/2010/wordprocessingDrawing" xmlns:wp="http://schemas.openxmlformats.org/drawingml/2006/wordprocessingDrawing" xmlns:w10="urn:schemas-microsoft-com:office:word" xmlns:w="http://schemas.openxmlformats.org/wordprocessingml/2006/main" xmlns:w14="http://schemas.microsoft.com/office/word/2010/wordml" xmlns:w15="http://schemas.microsoft.com/office/word/2012/wordml" xmlns:w16cex="http://schemas.microsoft.com/office/word/2018/wordml/cex" xmlns:w16cid="http://schemas.microsoft.com/office/word/2016/wordml/cid" xmlns:w16="http://schemas.microsoft.com/office/word/2018/wordml" xmlns:w16du="http://schemas.microsoft.com/office/word/2023/wordml/word16du" xmlns:w16sdtdh="http://schemas.microsoft.com/office/word/2020/wordml/sdtdatahash" xmlns:w16se="http://schemas.microsoft.com/office/word/2015/wordml/symex" xmlns:wpg="http://schemas.microsoft.com/office/word/2010/wordprocessingGroup" xmlns:wpi="http://schemas.microsoft.com/office/word/2010/wordprocessingInk" xmlns:wne="http://schemas.microsoft.com/office/word/2006/wordml" xmlns:wps="http://schemas.microsoft.com/office/word/2010/wordprocessingShape" mc:Ignorable="w14 w15 w16se w16cid w16 w16cex w16sdtdh w16du wp14">
+<w:endnotes xmlns:wpc="http://schemas.microsoft.com/office/word/2010/wordprocessingCanvas" xmlns:cx="http://schemas.microsoft.com/office/drawing/2014/chartex" xmlns:cx1="http://schemas.microsoft.com/office/drawing/2015/9/8/chartex" xmlns:cx2="http://schemas.microsoft.com/office/drawing/2015/10/21/chartex" xmlns:cx3="http://schemas.microsoft.com/office/drawing/2016/5/9/chartex" xmlns:cx4="http://schemas.microsoft.com/office/drawing/2016/5/10/chartex" xmlns:cx5="http://schemas.microsoft.com/office/drawing/2016/5/11/chartex" xmlns:cx6="http://schemas.microsoft.com/office/drawing/2016/5/12/chartex" xmlns:cx7="http://schemas.microsoft.com/office/drawing/2016/5/13/chartex" xmlns:cx8="http://schemas.microsoft.com/office/drawing/2016/5/14/chartex" xmlns:mc="http://schemas.openxmlformats.org/markup-compatibility/2006" xmlns:aink="http://schemas.microsoft.com/office/drawing/2016/ink" xmlns:am3d="http://schemas.microsoft.com/office/drawing/2017/model3d" xmlns:o="urn:schemas-microsoft-com:office:office" xmlns:oel="http://schemas.microsoft.com/office/2019/extlst" xmlns:r="http://schemas.openxmlformats.org/officeDocument/2006/relationships" xmlns:m="http://schemas.openxmlformats.org/officeDocument/2006/math" xmlns:v="urn:schemas-microsoft-com:vml" xmlns:wp14="http://schemas.microsoft.com/office/word/2010/wordprocessingDrawing" xmlns:wp="http://schemas.openxmlformats.org/drawingml/2006/wordprocessingDrawing" xmlns:w10="urn:schemas-microsoft-com:office:word" xmlns:w="http://schemas.openxmlformats.org/wordprocessingml/2006/main" xmlns:w14="http://schemas.microsoft.com/office/word/2010/wordml" xmlns:w15="http://schemas.microsoft.com/office/word/2012/wordml" xmlns:w16cex="http://schemas.microsoft.com/office/word/2018/wordml/cex" xmlns:w16cid="http://schemas.microsoft.com/office/word/2016/wordml/cid" xmlns:w16="http://schemas.microsoft.com/office/word/2018/wordml" xmlns:w16du="http://schemas.microsoft.com/office/word/2023/wordml/word16du" xmlns:w16sdtdh="http://schemas.microsoft.com/office/word/2020/wordml/sdtdatahash" xmlns:w16sdtfl="http://schemas.microsoft.com/office/word/2024/wordml/sdtformatlock" xmlns:w16se="http://schemas.microsoft.com/office/word/2015/wordml/symex" xmlns:wpg="http://schemas.microsoft.com/office/word/2010/wordprocessingGroup" xmlns:wpi="http://schemas.microsoft.com/office/word/2010/wordprocessingInk" xmlns:wne="http://schemas.microsoft.com/office/word/2006/wordml" xmlns:wps="http://schemas.microsoft.com/office/word/2010/wordprocessingShape" mc:Ignorable="w14 w15 w16se w16cid w16 w16cex w16sdtdh w16sdtfl w16du wp14">
   <w:endnote w:type="separator" w:id="-1">
     <w:p>
       <w:pPr>
@@ -829,20 +1855,20 @@
 </file>
 
 <file path=word/footer1.xml><?xml version="1.0" encoding="utf-8"?>
-<w:ftr xmlns:wpc="http://schemas.microsoft.com/office/word/2010/wordprocessingCanvas" xmlns:cx="http://schemas.microsoft.com/office/drawing/2014/chartex" xmlns:cx1="http://schemas.microsoft.com/office/drawing/2015/9/8/chartex" xmlns:cx2="http://schemas.microsoft.com/office/drawing/2015/10/21/chartex" xmlns:cx3="http://schemas.microsoft.com/office/drawing/2016/5/9/chartex" xmlns:cx4="http://schemas.microsoft.com/office/drawing/2016/5/10/chartex" xmlns:cx5="http://schemas.microsoft.com/office/drawing/2016/5/11/chartex" xmlns:cx6="http://schemas.microsoft.com/office/drawing/2016/5/12/chartex" xmlns:cx7="http://schemas.microsoft.com/office/drawing/2016/5/13/chartex" xmlns:cx8="http://schemas.microsoft.com/office/drawing/2016/5/14/chartex" xmlns:mc="http://schemas.openxmlformats.org/markup-compatibility/2006" xmlns:aink="http://schemas.microsoft.com/office/drawing/2016/ink" xmlns:am3d="http://schemas.microsoft.com/office/drawing/2017/model3d" xmlns:o="urn:schemas-microsoft-com:office:office" xmlns:oel="http://schemas.microsoft.com/office/2019/extlst" xmlns:r="http://schemas.openxmlformats.org/officeDocument/2006/relationships" xmlns:m="http://schemas.openxmlformats.org/officeDocument/2006/math" xmlns:v="urn:schemas-microsoft-com:vml" xmlns:wp14="http://schemas.microsoft.com/office/word/2010/wordprocessingDrawing" xmlns:wp="http://schemas.openxmlformats.org/drawingml/2006/wordprocessingDrawing" xmlns:w10="urn:schemas-microsoft-com:office:word" xmlns:w="http://schemas.openxmlformats.org/wordprocessingml/2006/main" xmlns:w14="http://schemas.microsoft.com/office/word/2010/wordml" xmlns:w15="http://schemas.microsoft.com/office/word/2012/wordml" xmlns:w16cex="http://schemas.microsoft.com/office/word/2018/wordml/cex" xmlns:w16cid="http://schemas.microsoft.com/office/word/2016/wordml/cid" xmlns:w16="http://schemas.microsoft.com/office/word/2018/wordml" xmlns:w16du="http://schemas.microsoft.com/office/word/2023/wordml/word16du" xmlns:w16sdtdh="http://schemas.microsoft.com/office/word/2020/wordml/sdtdatahash" xmlns:w16se="http://schemas.microsoft.com/office/word/2015/wordml/symex" xmlns:wpg="http://schemas.microsoft.com/office/word/2010/wordprocessingGroup" xmlns:wpi="http://schemas.microsoft.com/office/word/2010/wordprocessingInk" xmlns:wne="http://schemas.microsoft.com/office/word/2006/wordml" xmlns:wps="http://schemas.microsoft.com/office/word/2010/wordprocessingShape" mc:Ignorable="w14 w15 w16se w16cid w16 w16cex w16sdtdh w16du wp14">
+<w:ftr xmlns:wpc="http://schemas.microsoft.com/office/word/2010/wordprocessingCanvas" xmlns:cx="http://schemas.microsoft.com/office/drawing/2014/chartex" xmlns:cx1="http://schemas.microsoft.com/office/drawing/2015/9/8/chartex" xmlns:cx2="http://schemas.microsoft.com/office/drawing/2015/10/21/chartex" xmlns:cx3="http://schemas.microsoft.com/office/drawing/2016/5/9/chartex" xmlns:cx4="http://schemas.microsoft.com/office/drawing/2016/5/10/chartex" xmlns:cx5="http://schemas.microsoft.com/office/drawing/2016/5/11/chartex" xmlns:cx6="http://schemas.microsoft.com/office/drawing/2016/5/12/chartex" xmlns:cx7="http://schemas.microsoft.com/office/drawing/2016/5/13/chartex" xmlns:cx8="http://schemas.microsoft.com/office/drawing/2016/5/14/chartex" xmlns:mc="http://schemas.openxmlformats.org/markup-compatibility/2006" xmlns:aink="http://schemas.microsoft.com/office/drawing/2016/ink" xmlns:am3d="http://schemas.microsoft.com/office/drawing/2017/model3d" xmlns:o="urn:schemas-microsoft-com:office:office" xmlns:oel="http://schemas.microsoft.com/office/2019/extlst" xmlns:r="http://schemas.openxmlformats.org/officeDocument/2006/relationships" xmlns:m="http://schemas.openxmlformats.org/officeDocument/2006/math" xmlns:v="urn:schemas-microsoft-com:vml" xmlns:wp14="http://schemas.microsoft.com/office/word/2010/wordprocessingDrawing" xmlns:wp="http://schemas.openxmlformats.org/drawingml/2006/wordprocessingDrawing" xmlns:w10="urn:schemas-microsoft-com:office:word" xmlns:w="http://schemas.openxmlformats.org/wordprocessingml/2006/main" xmlns:w14="http://schemas.microsoft.com/office/word/2010/wordml" xmlns:w15="http://schemas.microsoft.com/office/word/2012/wordml" xmlns:w16cex="http://schemas.microsoft.com/office/word/2018/wordml/cex" xmlns:w16cid="http://schemas.microsoft.com/office/word/2016/wordml/cid" xmlns:w16="http://schemas.microsoft.com/office/word/2018/wordml" xmlns:w16du="http://schemas.microsoft.com/office/word/2023/wordml/word16du" xmlns:w16sdtdh="http://schemas.microsoft.com/office/word/2020/wordml/sdtdatahash" xmlns:w16sdtfl="http://schemas.microsoft.com/office/word/2024/wordml/sdtformatlock" xmlns:w16se="http://schemas.microsoft.com/office/word/2015/wordml/symex" xmlns:wpg="http://schemas.microsoft.com/office/word/2010/wordprocessingGroup" xmlns:wpi="http://schemas.microsoft.com/office/word/2010/wordprocessingInk" xmlns:wne="http://schemas.microsoft.com/office/word/2006/wordml" xmlns:wps="http://schemas.microsoft.com/office/word/2010/wordprocessingShape" mc:Ignorable="w14 w15 w16se w16cid w16 w16cex w16sdtdh w16sdtfl w16du wp14">
   <w:p>
     <w:pPr>
-      <w:pStyle w:val="Footer"/>
+      <w:pStyle w:val="a5"/>
     </w:pPr>
   </w:p>
 </w:ftr>
 </file>
 
 <file path=word/footer2.xml><?xml version="1.0" encoding="utf-8"?>
-<w:ftr xmlns:wpc="http://schemas.microsoft.com/office/word/2010/wordprocessingCanvas" xmlns:cx="http://schemas.microsoft.com/office/drawing/2014/chartex" xmlns:cx1="http://schemas.microsoft.com/office/drawing/2015/9/8/chartex" xmlns:cx2="http://schemas.microsoft.com/office/drawing/2015/10/21/chartex" xmlns:cx3="http://schemas.microsoft.com/office/drawing/2016/5/9/chartex" xmlns:cx4="http://schemas.microsoft.com/office/drawing/2016/5/10/chartex" xmlns:cx5="http://schemas.microsoft.com/office/drawing/2016/5/11/chartex" xmlns:cx6="http://schemas.microsoft.com/office/drawing/2016/5/12/chartex" xmlns:cx7="http://schemas.microsoft.com/office/drawing/2016/5/13/chartex" xmlns:cx8="http://schemas.microsoft.com/office/drawing/2016/5/14/chartex" xmlns:mc="http://schemas.openxmlformats.org/markup-compatibility/2006" xmlns:aink="http://schemas.microsoft.com/office/drawing/2016/ink" xmlns:am3d="http://schemas.microsoft.com/office/drawing/2017/model3d" xmlns:o="urn:schemas-microsoft-com:office:office" xmlns:oel="http://schemas.microsoft.com/office/2019/extlst" xmlns:r="http://schemas.openxmlformats.org/officeDocument/2006/relationships" xmlns:m="http://schemas.openxmlformats.org/officeDocument/2006/math" xmlns:v="urn:schemas-microsoft-com:vml" xmlns:wp14="http://schemas.microsoft.com/office/word/2010/wordprocessingDrawing" xmlns:wp="http://schemas.openxmlformats.org/drawingml/2006/wordprocessingDrawing" xmlns:w10="urn:schemas-microsoft-com:office:word" xmlns:w="http://schemas.openxmlformats.org/wordprocessingml/2006/main" xmlns:w14="http://schemas.microsoft.com/office/word/2010/wordml" xmlns:w15="http://schemas.microsoft.com/office/word/2012/wordml" xmlns:w16cex="http://schemas.microsoft.com/office/word/2018/wordml/cex" xmlns:w16cid="http://schemas.microsoft.com/office/word/2016/wordml/cid" xmlns:w16="http://schemas.microsoft.com/office/word/2018/wordml" xmlns:w16du="http://schemas.microsoft.com/office/word/2023/wordml/word16du" xmlns:w16sdtdh="http://schemas.microsoft.com/office/word/2020/wordml/sdtdatahash" xmlns:w16se="http://schemas.microsoft.com/office/word/2015/wordml/symex" xmlns:wpg="http://schemas.microsoft.com/office/word/2010/wordprocessingGroup" xmlns:wpi="http://schemas.microsoft.com/office/word/2010/wordprocessingInk" xmlns:wne="http://schemas.microsoft.com/office/word/2006/wordml" xmlns:wps="http://schemas.microsoft.com/office/word/2010/wordprocessingShape" mc:Ignorable="w14 w15 w16se w16cid w16 w16cex w16sdtdh w16du wp14">
+<w:ftr xmlns:wpc="http://schemas.microsoft.com/office/word/2010/wordprocessingCanvas" xmlns:cx="http://schemas.microsoft.com/office/drawing/2014/chartex" xmlns:cx1="http://schemas.microsoft.com/office/drawing/2015/9/8/chartex" xmlns:cx2="http://schemas.microsoft.com/office/drawing/2015/10/21/chartex" xmlns:cx3="http://schemas.microsoft.com/office/drawing/2016/5/9/chartex" xmlns:cx4="http://schemas.microsoft.com/office/drawing/2016/5/10/chartex" xmlns:cx5="http://schemas.microsoft.com/office/drawing/2016/5/11/chartex" xmlns:cx6="http://schemas.microsoft.com/office/drawing/2016/5/12/chartex" xmlns:cx7="http://schemas.microsoft.com/office/drawing/2016/5/13/chartex" xmlns:cx8="http://schemas.microsoft.com/office/drawing/2016/5/14/chartex" xmlns:mc="http://schemas.openxmlformats.org/markup-compatibility/2006" xmlns:aink="http://schemas.microsoft.com/office/drawing/2016/ink" xmlns:am3d="http://schemas.microsoft.com/office/drawing/2017/model3d" xmlns:o="urn:schemas-microsoft-com:office:office" xmlns:oel="http://schemas.microsoft.com/office/2019/extlst" xmlns:r="http://schemas.openxmlformats.org/officeDocument/2006/relationships" xmlns:m="http://schemas.openxmlformats.org/officeDocument/2006/math" xmlns:v="urn:schemas-microsoft-com:vml" xmlns:wp14="http://schemas.microsoft.com/office/word/2010/wordprocessingDrawing" xmlns:wp="http://schemas.openxmlformats.org/drawingml/2006/wordprocessingDrawing" xmlns:w10="urn:schemas-microsoft-com:office:word" xmlns:w="http://schemas.openxmlformats.org/wordprocessingml/2006/main" xmlns:w14="http://schemas.microsoft.com/office/word/2010/wordml" xmlns:w15="http://schemas.microsoft.com/office/word/2012/wordml" xmlns:w16cex="http://schemas.microsoft.com/office/word/2018/wordml/cex" xmlns:w16cid="http://schemas.microsoft.com/office/word/2016/wordml/cid" xmlns:w16="http://schemas.microsoft.com/office/word/2018/wordml" xmlns:w16du="http://schemas.microsoft.com/office/word/2023/wordml/word16du" xmlns:w16sdtdh="http://schemas.microsoft.com/office/word/2020/wordml/sdtdatahash" xmlns:w16sdtfl="http://schemas.microsoft.com/office/word/2024/wordml/sdtformatlock" xmlns:w16se="http://schemas.microsoft.com/office/word/2015/wordml/symex" xmlns:wpg="http://schemas.microsoft.com/office/word/2010/wordprocessingGroup" xmlns:wpi="http://schemas.microsoft.com/office/word/2010/wordprocessingInk" xmlns:wne="http://schemas.microsoft.com/office/word/2006/wordml" xmlns:wps="http://schemas.microsoft.com/office/word/2010/wordprocessingShape" mc:Ignorable="w14 w15 w16se w16cid w16 w16cex w16sdtdh w16sdtfl w16du wp14">
   <w:p>
     <w:pPr>
-      <w:pStyle w:val="Footer"/>
+      <w:pStyle w:val="a5"/>
     </w:pPr>
     <w:r>
       <w:rPr>
@@ -1038,7 +2064,7 @@
                           <w:hyperlink r:id="rId1" w:history="1">
                             <w:r>
                               <w:rPr>
-                                <w:rStyle w:val="Hyperlink"/>
+                                <w:rStyle w:val="a9"/>
                                 <w:sz w:val="17"/>
                                 <w:szCs w:val="17"/>
                               </w:rPr>
@@ -1737,7 +2763,7 @@
                     <w:hyperlink r:id="rId21" w:history="1">
                       <w:r>
                         <w:rPr>
-                          <w:rStyle w:val="Hyperlink"/>
+                          <w:rStyle w:val="a9"/>
                           <w:sz w:val="17"/>
                           <w:szCs w:val="17"/>
                         </w:rPr>
@@ -2825,17 +3851,17 @@
 </file>
 
 <file path=word/footer3.xml><?xml version="1.0" encoding="utf-8"?>
-<w:ftr xmlns:wpc="http://schemas.microsoft.com/office/word/2010/wordprocessingCanvas" xmlns:cx="http://schemas.microsoft.com/office/drawing/2014/chartex" xmlns:cx1="http://schemas.microsoft.com/office/drawing/2015/9/8/chartex" xmlns:cx2="http://schemas.microsoft.com/office/drawing/2015/10/21/chartex" xmlns:cx3="http://schemas.microsoft.com/office/drawing/2016/5/9/chartex" xmlns:cx4="http://schemas.microsoft.com/office/drawing/2016/5/10/chartex" xmlns:cx5="http://schemas.microsoft.com/office/drawing/2016/5/11/chartex" xmlns:cx6="http://schemas.microsoft.com/office/drawing/2016/5/12/chartex" xmlns:cx7="http://schemas.microsoft.com/office/drawing/2016/5/13/chartex" xmlns:cx8="http://schemas.microsoft.com/office/drawing/2016/5/14/chartex" xmlns:mc="http://schemas.openxmlformats.org/markup-compatibility/2006" xmlns:aink="http://schemas.microsoft.com/office/drawing/2016/ink" xmlns:am3d="http://schemas.microsoft.com/office/drawing/2017/model3d" xmlns:o="urn:schemas-microsoft-com:office:office" xmlns:oel="http://schemas.microsoft.com/office/2019/extlst" xmlns:r="http://schemas.openxmlformats.org/officeDocument/2006/relationships" xmlns:m="http://schemas.openxmlformats.org/officeDocument/2006/math" xmlns:v="urn:schemas-microsoft-com:vml" xmlns:wp14="http://schemas.microsoft.com/office/word/2010/wordprocessingDrawing" xmlns:wp="http://schemas.openxmlformats.org/drawingml/2006/wordprocessingDrawing" xmlns:w10="urn:schemas-microsoft-com:office:word" xmlns:w="http://schemas.openxmlformats.org/wordprocessingml/2006/main" xmlns:w14="http://schemas.microsoft.com/office/word/2010/wordml" xmlns:w15="http://schemas.microsoft.com/office/word/2012/wordml" xmlns:w16cex="http://schemas.microsoft.com/office/word/2018/wordml/cex" xmlns:w16cid="http://schemas.microsoft.com/office/word/2016/wordml/cid" xmlns:w16="http://schemas.microsoft.com/office/word/2018/wordml" xmlns:w16du="http://schemas.microsoft.com/office/word/2023/wordml/word16du" xmlns:w16sdtdh="http://schemas.microsoft.com/office/word/2020/wordml/sdtdatahash" xmlns:w16se="http://schemas.microsoft.com/office/word/2015/wordml/symex" xmlns:wpg="http://schemas.microsoft.com/office/word/2010/wordprocessingGroup" xmlns:wpi="http://schemas.microsoft.com/office/word/2010/wordprocessingInk" xmlns:wne="http://schemas.microsoft.com/office/word/2006/wordml" xmlns:wps="http://schemas.microsoft.com/office/word/2010/wordprocessingShape" mc:Ignorable="w14 w15 w16se w16cid w16 w16cex w16sdtdh w16du wp14">
+<w:ftr xmlns:wpc="http://schemas.microsoft.com/office/word/2010/wordprocessingCanvas" xmlns:cx="http://schemas.microsoft.com/office/drawing/2014/chartex" xmlns:cx1="http://schemas.microsoft.com/office/drawing/2015/9/8/chartex" xmlns:cx2="http://schemas.microsoft.com/office/drawing/2015/10/21/chartex" xmlns:cx3="http://schemas.microsoft.com/office/drawing/2016/5/9/chartex" xmlns:cx4="http://schemas.microsoft.com/office/drawing/2016/5/10/chartex" xmlns:cx5="http://schemas.microsoft.com/office/drawing/2016/5/11/chartex" xmlns:cx6="http://schemas.microsoft.com/office/drawing/2016/5/12/chartex" xmlns:cx7="http://schemas.microsoft.com/office/drawing/2016/5/13/chartex" xmlns:cx8="http://schemas.microsoft.com/office/drawing/2016/5/14/chartex" xmlns:mc="http://schemas.openxmlformats.org/markup-compatibility/2006" xmlns:aink="http://schemas.microsoft.com/office/drawing/2016/ink" xmlns:am3d="http://schemas.microsoft.com/office/drawing/2017/model3d" xmlns:o="urn:schemas-microsoft-com:office:office" xmlns:oel="http://schemas.microsoft.com/office/2019/extlst" xmlns:r="http://schemas.openxmlformats.org/officeDocument/2006/relationships" xmlns:m="http://schemas.openxmlformats.org/officeDocument/2006/math" xmlns:v="urn:schemas-microsoft-com:vml" xmlns:wp14="http://schemas.microsoft.com/office/word/2010/wordprocessingDrawing" xmlns:wp="http://schemas.openxmlformats.org/drawingml/2006/wordprocessingDrawing" xmlns:w10="urn:schemas-microsoft-com:office:word" xmlns:w="http://schemas.openxmlformats.org/wordprocessingml/2006/main" xmlns:w14="http://schemas.microsoft.com/office/word/2010/wordml" xmlns:w15="http://schemas.microsoft.com/office/word/2012/wordml" xmlns:w16cex="http://schemas.microsoft.com/office/word/2018/wordml/cex" xmlns:w16cid="http://schemas.microsoft.com/office/word/2016/wordml/cid" xmlns:w16="http://schemas.microsoft.com/office/word/2018/wordml" xmlns:w16du="http://schemas.microsoft.com/office/word/2023/wordml/word16du" xmlns:w16sdtdh="http://schemas.microsoft.com/office/word/2020/wordml/sdtdatahash" xmlns:w16sdtfl="http://schemas.microsoft.com/office/word/2024/wordml/sdtformatlock" xmlns:w16se="http://schemas.microsoft.com/office/word/2015/wordml/symex" xmlns:wpg="http://schemas.microsoft.com/office/word/2010/wordprocessingGroup" xmlns:wpi="http://schemas.microsoft.com/office/word/2010/wordprocessingInk" xmlns:wne="http://schemas.microsoft.com/office/word/2006/wordml" xmlns:wps="http://schemas.microsoft.com/office/word/2010/wordprocessingShape" mc:Ignorable="w14 w15 w16se w16cid w16 w16cex w16sdtdh w16sdtfl w16du wp14">
   <w:p>
     <w:pPr>
-      <w:pStyle w:val="Footer"/>
+      <w:pStyle w:val="a5"/>
     </w:pPr>
   </w:p>
 </w:ftr>
 </file>
 
 <file path=word/footnotes.xml><?xml version="1.0" encoding="utf-8"?>
-<w:footnotes xmlns:wpc="http://schemas.microsoft.com/office/word/2010/wordprocessingCanvas" xmlns:cx="http://schemas.microsoft.com/office/drawing/2014/chartex" xmlns:cx1="http://schemas.microsoft.com/office/drawing/2015/9/8/chartex" xmlns:cx2="http://schemas.microsoft.com/office/drawing/2015/10/21/chartex" xmlns:cx3="http://schemas.microsoft.com/office/drawing/2016/5/9/chartex" xmlns:cx4="http://schemas.microsoft.com/office/drawing/2016/5/10/chartex" xmlns:cx5="http://schemas.microsoft.com/office/drawing/2016/5/11/chartex" xmlns:cx6="http://schemas.microsoft.com/office/drawing/2016/5/12/chartex" xmlns:cx7="http://schemas.microsoft.com/office/drawing/2016/5/13/chartex" xmlns:cx8="http://schemas.microsoft.com/office/drawing/2016/5/14/chartex" xmlns:mc="http://schemas.openxmlformats.org/markup-compatibility/2006" xmlns:aink="http://schemas.microsoft.com/office/drawing/2016/ink" xmlns:am3d="http://schemas.microsoft.com/office/drawing/2017/model3d" xmlns:o="urn:schemas-microsoft-com:office:office" xmlns:oel="http://schemas.microsoft.com/office/2019/extlst" xmlns:r="http://schemas.openxmlformats.org/officeDocument/2006/relationships" xmlns:m="http://schemas.openxmlformats.org/officeDocument/2006/math" xmlns:v="urn:schemas-microsoft-com:vml" xmlns:wp14="http://schemas.microsoft.com/office/word/2010/wordprocessingDrawing" xmlns:wp="http://schemas.openxmlformats.org/drawingml/2006/wordprocessingDrawing" xmlns:w10="urn:schemas-microsoft-com:office:word" xmlns:w="http://schemas.openxmlformats.org/wordprocessingml/2006/main" xmlns:w14="http://schemas.microsoft.com/office/word/2010/wordml" xmlns:w15="http://schemas.microsoft.com/office/word/2012/wordml" xmlns:w16cex="http://schemas.microsoft.com/office/word/2018/wordml/cex" xmlns:w16cid="http://schemas.microsoft.com/office/word/2016/wordml/cid" xmlns:w16="http://schemas.microsoft.com/office/word/2018/wordml" xmlns:w16du="http://schemas.microsoft.com/office/word/2023/wordml/word16du" xmlns:w16sdtdh="http://schemas.microsoft.com/office/word/2020/wordml/sdtdatahash" xmlns:w16se="http://schemas.microsoft.com/office/word/2015/wordml/symex" xmlns:wpg="http://schemas.microsoft.com/office/word/2010/wordprocessingGroup" xmlns:wpi="http://schemas.microsoft.com/office/word/2010/wordprocessingInk" xmlns:wne="http://schemas.microsoft.com/office/word/2006/wordml" xmlns:wps="http://schemas.microsoft.com/office/word/2010/wordprocessingShape" mc:Ignorable="w14 w15 w16se w16cid w16 w16cex w16sdtdh w16du wp14">
+<w:footnotes xmlns:wpc="http://schemas.microsoft.com/office/word/2010/wordprocessingCanvas" xmlns:cx="http://schemas.microsoft.com/office/drawing/2014/chartex" xmlns:cx1="http://schemas.microsoft.com/office/drawing/2015/9/8/chartex" xmlns:cx2="http://schemas.microsoft.com/office/drawing/2015/10/21/chartex" xmlns:cx3="http://schemas.microsoft.com/office/drawing/2016/5/9/chartex" xmlns:cx4="http://schemas.microsoft.com/office/drawing/2016/5/10/chartex" xmlns:cx5="http://schemas.microsoft.com/office/drawing/2016/5/11/chartex" xmlns:cx6="http://schemas.microsoft.com/office/drawing/2016/5/12/chartex" xmlns:cx7="http://schemas.microsoft.com/office/drawing/2016/5/13/chartex" xmlns:cx8="http://schemas.microsoft.com/office/drawing/2016/5/14/chartex" xmlns:mc="http://schemas.openxmlformats.org/markup-compatibility/2006" xmlns:aink="http://schemas.microsoft.com/office/drawing/2016/ink" xmlns:am3d="http://schemas.microsoft.com/office/drawing/2017/model3d" xmlns:o="urn:schemas-microsoft-com:office:office" xmlns:oel="http://schemas.microsoft.com/office/2019/extlst" xmlns:r="http://schemas.openxmlformats.org/officeDocument/2006/relationships" xmlns:m="http://schemas.openxmlformats.org/officeDocument/2006/math" xmlns:v="urn:schemas-microsoft-com:vml" xmlns:wp14="http://schemas.microsoft.com/office/word/2010/wordprocessingDrawing" xmlns:wp="http://schemas.openxmlformats.org/drawingml/2006/wordprocessingDrawing" xmlns:w10="urn:schemas-microsoft-com:office:word" xmlns:w="http://schemas.openxmlformats.org/wordprocessingml/2006/main" xmlns:w14="http://schemas.microsoft.com/office/word/2010/wordml" xmlns:w15="http://schemas.microsoft.com/office/word/2012/wordml" xmlns:w16cex="http://schemas.microsoft.com/office/word/2018/wordml/cex" xmlns:w16cid="http://schemas.microsoft.com/office/word/2016/wordml/cid" xmlns:w16="http://schemas.microsoft.com/office/word/2018/wordml" xmlns:w16du="http://schemas.microsoft.com/office/word/2023/wordml/word16du" xmlns:w16sdtdh="http://schemas.microsoft.com/office/word/2020/wordml/sdtdatahash" xmlns:w16sdtfl="http://schemas.microsoft.com/office/word/2024/wordml/sdtformatlock" xmlns:w16se="http://schemas.microsoft.com/office/word/2015/wordml/symex" xmlns:wpg="http://schemas.microsoft.com/office/word/2010/wordprocessingGroup" xmlns:wpi="http://schemas.microsoft.com/office/word/2010/wordprocessingInk" xmlns:wne="http://schemas.microsoft.com/office/word/2006/wordml" xmlns:wps="http://schemas.microsoft.com/office/word/2010/wordprocessingShape" mc:Ignorable="w14 w15 w16se w16cid w16 w16cex w16sdtdh w16sdtfl w16du wp14">
   <w:footnote w:type="separator" w:id="-1">
     <w:p>
       <w:pPr>
@@ -2860,20 +3886,20 @@
 </file>
 
 <file path=word/header1.xml><?xml version="1.0" encoding="utf-8"?>
-<w:hdr xmlns:wpc="http://schemas.microsoft.com/office/word/2010/wordprocessingCanvas" xmlns:cx="http://schemas.microsoft.com/office/drawing/2014/chartex" xmlns:cx1="http://schemas.microsoft.com/office/drawing/2015/9/8/chartex" xmlns:cx2="http://schemas.microsoft.com/office/drawing/2015/10/21/chartex" xmlns:cx3="http://schemas.microsoft.com/office/drawing/2016/5/9/chartex" xmlns:cx4="http://schemas.microsoft.com/office/drawing/2016/5/10/chartex" xmlns:cx5="http://schemas.microsoft.com/office/drawing/2016/5/11/chartex" xmlns:cx6="http://schemas.microsoft.com/office/drawing/2016/5/12/chartex" xmlns:cx7="http://schemas.microsoft.com/office/drawing/2016/5/13/chartex" xmlns:cx8="http://schemas.microsoft.com/office/drawing/2016/5/14/chartex" xmlns:mc="http://schemas.openxmlformats.org/markup-compatibility/2006" xmlns:aink="http://schemas.microsoft.com/office/drawing/2016/ink" xmlns:am3d="http://schemas.microsoft.com/office/drawing/2017/model3d" xmlns:o="urn:schemas-microsoft-com:office:office" xmlns:oel="http://schemas.microsoft.com/office/2019/extlst" xmlns:r="http://schemas.openxmlformats.org/officeDocument/2006/relationships" xmlns:m="http://schemas.openxmlformats.org/officeDocument/2006/math" xmlns:v="urn:schemas-microsoft-com:vml" xmlns:wp14="http://schemas.microsoft.com/office/word/2010/wordprocessingDrawing" xmlns:wp="http://schemas.openxmlformats.org/drawingml/2006/wordprocessingDrawing" xmlns:w10="urn:schemas-microsoft-com:office:word" xmlns:w="http://schemas.openxmlformats.org/wordprocessingml/2006/main" xmlns:w14="http://schemas.microsoft.com/office/word/2010/wordml" xmlns:w15="http://schemas.microsoft.com/office/word/2012/wordml" xmlns:w16cex="http://schemas.microsoft.com/office/word/2018/wordml/cex" xmlns:w16cid="http://schemas.microsoft.com/office/word/2016/wordml/cid" xmlns:w16="http://schemas.microsoft.com/office/word/2018/wordml" xmlns:w16du="http://schemas.microsoft.com/office/word/2023/wordml/word16du" xmlns:w16sdtdh="http://schemas.microsoft.com/office/word/2020/wordml/sdtdatahash" xmlns:w16se="http://schemas.microsoft.com/office/word/2015/wordml/symex" xmlns:wpg="http://schemas.microsoft.com/office/word/2010/wordprocessingGroup" xmlns:wpi="http://schemas.microsoft.com/office/word/2010/wordprocessingInk" xmlns:wne="http://schemas.microsoft.com/office/word/2006/wordml" xmlns:wps="http://schemas.microsoft.com/office/word/2010/wordprocessingShape" mc:Ignorable="w14 w15 w16se w16cid w16 w16cex w16sdtdh w16du wp14">
+<w:hdr xmlns:wpc="http://schemas.microsoft.com/office/word/2010/wordprocessingCanvas" xmlns:cx="http://schemas.microsoft.com/office/drawing/2014/chartex" xmlns:cx1="http://schemas.microsoft.com/office/drawing/2015/9/8/chartex" xmlns:cx2="http://schemas.microsoft.com/office/drawing/2015/10/21/chartex" xmlns:cx3="http://schemas.microsoft.com/office/drawing/2016/5/9/chartex" xmlns:cx4="http://schemas.microsoft.com/office/drawing/2016/5/10/chartex" xmlns:cx5="http://schemas.microsoft.com/office/drawing/2016/5/11/chartex" xmlns:cx6="http://schemas.microsoft.com/office/drawing/2016/5/12/chartex" xmlns:cx7="http://schemas.microsoft.com/office/drawing/2016/5/13/chartex" xmlns:cx8="http://schemas.microsoft.com/office/drawing/2016/5/14/chartex" xmlns:mc="http://schemas.openxmlformats.org/markup-compatibility/2006" xmlns:aink="http://schemas.microsoft.com/office/drawing/2016/ink" xmlns:am3d="http://schemas.microsoft.com/office/drawing/2017/model3d" xmlns:o="urn:schemas-microsoft-com:office:office" xmlns:oel="http://schemas.microsoft.com/office/2019/extlst" xmlns:r="http://schemas.openxmlformats.org/officeDocument/2006/relationships" xmlns:m="http://schemas.openxmlformats.org/officeDocument/2006/math" xmlns:v="urn:schemas-microsoft-com:vml" xmlns:wp14="http://schemas.microsoft.com/office/word/2010/wordprocessingDrawing" xmlns:wp="http://schemas.openxmlformats.org/drawingml/2006/wordprocessingDrawing" xmlns:w10="urn:schemas-microsoft-com:office:word" xmlns:w="http://schemas.openxmlformats.org/wordprocessingml/2006/main" xmlns:w14="http://schemas.microsoft.com/office/word/2010/wordml" xmlns:w15="http://schemas.microsoft.com/office/word/2012/wordml" xmlns:w16cex="http://schemas.microsoft.com/office/word/2018/wordml/cex" xmlns:w16cid="http://schemas.microsoft.com/office/word/2016/wordml/cid" xmlns:w16="http://schemas.microsoft.com/office/word/2018/wordml" xmlns:w16du="http://schemas.microsoft.com/office/word/2023/wordml/word16du" xmlns:w16sdtdh="http://schemas.microsoft.com/office/word/2020/wordml/sdtdatahash" xmlns:w16sdtfl="http://schemas.microsoft.com/office/word/2024/wordml/sdtformatlock" xmlns:w16se="http://schemas.microsoft.com/office/word/2015/wordml/symex" xmlns:wpg="http://schemas.microsoft.com/office/word/2010/wordprocessingGroup" xmlns:wpi="http://schemas.microsoft.com/office/word/2010/wordprocessingInk" xmlns:wne="http://schemas.microsoft.com/office/word/2006/wordml" xmlns:wps="http://schemas.microsoft.com/office/word/2010/wordprocessingShape" mc:Ignorable="w14 w15 w16se w16cid w16 w16cex w16sdtdh w16sdtfl w16du wp14">
   <w:p>
     <w:pPr>
-      <w:pStyle w:val="Header"/>
+      <w:pStyle w:val="a3"/>
     </w:pPr>
   </w:p>
 </w:hdr>
 </file>
 
 <file path=word/header2.xml><?xml version="1.0" encoding="utf-8"?>
-<w:hdr xmlns:wpc="http://schemas.microsoft.com/office/word/2010/wordprocessingCanvas" xmlns:cx="http://schemas.microsoft.com/office/drawing/2014/chartex" xmlns:cx1="http://schemas.microsoft.com/office/drawing/2015/9/8/chartex" xmlns:cx2="http://schemas.microsoft.com/office/drawing/2015/10/21/chartex" xmlns:cx3="http://schemas.microsoft.com/office/drawing/2016/5/9/chartex" xmlns:cx4="http://schemas.microsoft.com/office/drawing/2016/5/10/chartex" xmlns:cx5="http://schemas.microsoft.com/office/drawing/2016/5/11/chartex" xmlns:cx6="http://schemas.microsoft.com/office/drawing/2016/5/12/chartex" xmlns:cx7="http://schemas.microsoft.com/office/drawing/2016/5/13/chartex" xmlns:cx8="http://schemas.microsoft.com/office/drawing/2016/5/14/chartex" xmlns:mc="http://schemas.openxmlformats.org/markup-compatibility/2006" xmlns:aink="http://schemas.microsoft.com/office/drawing/2016/ink" xmlns:am3d="http://schemas.microsoft.com/office/drawing/2017/model3d" xmlns:o="urn:schemas-microsoft-com:office:office" xmlns:oel="http://schemas.microsoft.com/office/2019/extlst" xmlns:r="http://schemas.openxmlformats.org/officeDocument/2006/relationships" xmlns:m="http://schemas.openxmlformats.org/officeDocument/2006/math" xmlns:v="urn:schemas-microsoft-com:vml" xmlns:wp14="http://schemas.microsoft.com/office/word/2010/wordprocessingDrawing" xmlns:wp="http://schemas.openxmlformats.org/drawingml/2006/wordprocessingDrawing" xmlns:w10="urn:schemas-microsoft-com:office:word" xmlns:w="http://schemas.openxmlformats.org/wordprocessingml/2006/main" xmlns:w14="http://schemas.microsoft.com/office/word/2010/wordml" xmlns:w15="http://schemas.microsoft.com/office/word/2012/wordml" xmlns:w16cex="http://schemas.microsoft.com/office/word/2018/wordml/cex" xmlns:w16cid="http://schemas.microsoft.com/office/word/2016/wordml/cid" xmlns:w16="http://schemas.microsoft.com/office/word/2018/wordml" xmlns:w16du="http://schemas.microsoft.com/office/word/2023/wordml/word16du" xmlns:w16sdtdh="http://schemas.microsoft.com/office/word/2020/wordml/sdtdatahash" xmlns:w16se="http://schemas.microsoft.com/office/word/2015/wordml/symex" xmlns:wpg="http://schemas.microsoft.com/office/word/2010/wordprocessingGroup" xmlns:wpi="http://schemas.microsoft.com/office/word/2010/wordprocessingInk" xmlns:wne="http://schemas.microsoft.com/office/word/2006/wordml" xmlns:wps="http://schemas.microsoft.com/office/word/2010/wordprocessingShape" mc:Ignorable="w14 w15 w16se w16cid w16 w16cex w16sdtdh w16du wp14">
+<w:hdr xmlns:wpc="http://schemas.microsoft.com/office/word/2010/wordprocessingCanvas" xmlns:cx="http://schemas.microsoft.com/office/drawing/2014/chartex" xmlns:cx1="http://schemas.microsoft.com/office/drawing/2015/9/8/chartex" xmlns:cx2="http://schemas.microsoft.com/office/drawing/2015/10/21/chartex" xmlns:cx3="http://schemas.microsoft.com/office/drawing/2016/5/9/chartex" xmlns:cx4="http://schemas.microsoft.com/office/drawing/2016/5/10/chartex" xmlns:cx5="http://schemas.microsoft.com/office/drawing/2016/5/11/chartex" xmlns:cx6="http://schemas.microsoft.com/office/drawing/2016/5/12/chartex" xmlns:cx7="http://schemas.microsoft.com/office/drawing/2016/5/13/chartex" xmlns:cx8="http://schemas.microsoft.com/office/drawing/2016/5/14/chartex" xmlns:mc="http://schemas.openxmlformats.org/markup-compatibility/2006" xmlns:aink="http://schemas.microsoft.com/office/drawing/2016/ink" xmlns:am3d="http://schemas.microsoft.com/office/drawing/2017/model3d" xmlns:o="urn:schemas-microsoft-com:office:office" xmlns:oel="http://schemas.microsoft.com/office/2019/extlst" xmlns:r="http://schemas.openxmlformats.org/officeDocument/2006/relationships" xmlns:m="http://schemas.openxmlformats.org/officeDocument/2006/math" xmlns:v="urn:schemas-microsoft-com:vml" xmlns:wp14="http://schemas.microsoft.com/office/word/2010/wordprocessingDrawing" xmlns:wp="http://schemas.openxmlformats.org/drawingml/2006/wordprocessingDrawing" xmlns:w10="urn:schemas-microsoft-com:office:word" xmlns:w="http://schemas.openxmlformats.org/wordprocessingml/2006/main" xmlns:w14="http://schemas.microsoft.com/office/word/2010/wordml" xmlns:w15="http://schemas.microsoft.com/office/word/2012/wordml" xmlns:w16cex="http://schemas.microsoft.com/office/word/2018/wordml/cex" xmlns:w16cid="http://schemas.microsoft.com/office/word/2016/wordml/cid" xmlns:w16="http://schemas.microsoft.com/office/word/2018/wordml" xmlns:w16du="http://schemas.microsoft.com/office/word/2023/wordml/word16du" xmlns:w16sdtdh="http://schemas.microsoft.com/office/word/2020/wordml/sdtdatahash" xmlns:w16sdtfl="http://schemas.microsoft.com/office/word/2024/wordml/sdtformatlock" xmlns:w16se="http://schemas.microsoft.com/office/word/2015/wordml/symex" xmlns:wpg="http://schemas.microsoft.com/office/word/2010/wordprocessingGroup" xmlns:wpi="http://schemas.microsoft.com/office/word/2010/wordprocessingInk" xmlns:wne="http://schemas.microsoft.com/office/word/2006/wordml" xmlns:wps="http://schemas.microsoft.com/office/word/2010/wordprocessingShape" mc:Ignorable="w14 w15 w16se w16cid w16 w16cex w16sdtdh w16sdtfl w16du wp14">
   <w:p>
     <w:pPr>
-      <w:pStyle w:val="Header"/>
+      <w:pStyle w:val="a3"/>
       <w:ind w:hanging="1134"/>
     </w:pPr>
   </w:p>
@@ -2881,17 +3907,17 @@
 </file>
 
 <file path=word/header3.xml><?xml version="1.0" encoding="utf-8"?>
-<w:hdr xmlns:wpc="http://schemas.microsoft.com/office/word/2010/wordprocessingCanvas" xmlns:cx="http://schemas.microsoft.com/office/drawing/2014/chartex" xmlns:cx1="http://schemas.microsoft.com/office/drawing/2015/9/8/chartex" xmlns:cx2="http://schemas.microsoft.com/office/drawing/2015/10/21/chartex" xmlns:cx3="http://schemas.microsoft.com/office/drawing/2016/5/9/chartex" xmlns:cx4="http://schemas.microsoft.com/office/drawing/2016/5/10/chartex" xmlns:cx5="http://schemas.microsoft.com/office/drawing/2016/5/11/chartex" xmlns:cx6="http://schemas.microsoft.com/office/drawing/2016/5/12/chartex" xmlns:cx7="http://schemas.microsoft.com/office/drawing/2016/5/13/chartex" xmlns:cx8="http://schemas.microsoft.com/office/drawing/2016/5/14/chartex" xmlns:mc="http://schemas.openxmlformats.org/markup-compatibility/2006" xmlns:aink="http://schemas.microsoft.com/office/drawing/2016/ink" xmlns:am3d="http://schemas.microsoft.com/office/drawing/2017/model3d" xmlns:o="urn:schemas-microsoft-com:office:office" xmlns:oel="http://schemas.microsoft.com/office/2019/extlst" xmlns:r="http://schemas.openxmlformats.org/officeDocument/2006/relationships" xmlns:m="http://schemas.openxmlformats.org/officeDocument/2006/math" xmlns:v="urn:schemas-microsoft-com:vml" xmlns:wp14="http://schemas.microsoft.com/office/word/2010/wordprocessingDrawing" xmlns:wp="http://schemas.openxmlformats.org/drawingml/2006/wordprocessingDrawing" xmlns:w10="urn:schemas-microsoft-com:office:word" xmlns:w="http://schemas.openxmlformats.org/wordprocessingml/2006/main" xmlns:w14="http://schemas.microsoft.com/office/word/2010/wordml" xmlns:w15="http://schemas.microsoft.com/office/word/2012/wordml" xmlns:w16cex="http://schemas.microsoft.com/office/word/2018/wordml/cex" xmlns:w16cid="http://schemas.microsoft.com/office/word/2016/wordml/cid" xmlns:w16="http://schemas.microsoft.com/office/word/2018/wordml" xmlns:w16du="http://schemas.microsoft.com/office/word/2023/wordml/word16du" xmlns:w16sdtdh="http://schemas.microsoft.com/office/word/2020/wordml/sdtdatahash" xmlns:w16se="http://schemas.microsoft.com/office/word/2015/wordml/symex" xmlns:wpg="http://schemas.microsoft.com/office/word/2010/wordprocessingGroup" xmlns:wpi="http://schemas.microsoft.com/office/word/2010/wordprocessingInk" xmlns:wne="http://schemas.microsoft.com/office/word/2006/wordml" xmlns:wps="http://schemas.microsoft.com/office/word/2010/wordprocessingShape" mc:Ignorable="w14 w15 w16se w16cid w16 w16cex w16sdtdh w16du wp14">
+<w:hdr xmlns:wpc="http://schemas.microsoft.com/office/word/2010/wordprocessingCanvas" xmlns:cx="http://schemas.microsoft.com/office/drawing/2014/chartex" xmlns:cx1="http://schemas.microsoft.com/office/drawing/2015/9/8/chartex" xmlns:cx2="http://schemas.microsoft.com/office/drawing/2015/10/21/chartex" xmlns:cx3="http://schemas.microsoft.com/office/drawing/2016/5/9/chartex" xmlns:cx4="http://schemas.microsoft.com/office/drawing/2016/5/10/chartex" xmlns:cx5="http://schemas.microsoft.com/office/drawing/2016/5/11/chartex" xmlns:cx6="http://schemas.microsoft.com/office/drawing/2016/5/12/chartex" xmlns:cx7="http://schemas.microsoft.com/office/drawing/2016/5/13/chartex" xmlns:cx8="http://schemas.microsoft.com/office/drawing/2016/5/14/chartex" xmlns:mc="http://schemas.openxmlformats.org/markup-compatibility/2006" xmlns:aink="http://schemas.microsoft.com/office/drawing/2016/ink" xmlns:am3d="http://schemas.microsoft.com/office/drawing/2017/model3d" xmlns:o="urn:schemas-microsoft-com:office:office" xmlns:oel="http://schemas.microsoft.com/office/2019/extlst" xmlns:r="http://schemas.openxmlformats.org/officeDocument/2006/relationships" xmlns:m="http://schemas.openxmlformats.org/officeDocument/2006/math" xmlns:v="urn:schemas-microsoft-com:vml" xmlns:wp14="http://schemas.microsoft.com/office/word/2010/wordprocessingDrawing" xmlns:wp="http://schemas.openxmlformats.org/drawingml/2006/wordprocessingDrawing" xmlns:w10="urn:schemas-microsoft-com:office:word" xmlns:w="http://schemas.openxmlformats.org/wordprocessingml/2006/main" xmlns:w14="http://schemas.microsoft.com/office/word/2010/wordml" xmlns:w15="http://schemas.microsoft.com/office/word/2012/wordml" xmlns:w16cex="http://schemas.microsoft.com/office/word/2018/wordml/cex" xmlns:w16cid="http://schemas.microsoft.com/office/word/2016/wordml/cid" xmlns:w16="http://schemas.microsoft.com/office/word/2018/wordml" xmlns:w16du="http://schemas.microsoft.com/office/word/2023/wordml/word16du" xmlns:w16sdtdh="http://schemas.microsoft.com/office/word/2020/wordml/sdtdatahash" xmlns:w16sdtfl="http://schemas.microsoft.com/office/word/2024/wordml/sdtformatlock" xmlns:w16se="http://schemas.microsoft.com/office/word/2015/wordml/symex" xmlns:wpg="http://schemas.microsoft.com/office/word/2010/wordprocessingGroup" xmlns:wpi="http://schemas.microsoft.com/office/word/2010/wordprocessingInk" xmlns:wne="http://schemas.microsoft.com/office/word/2006/wordml" xmlns:wps="http://schemas.microsoft.com/office/word/2010/wordprocessingShape" mc:Ignorable="w14 w15 w16se w16cid w16 w16cex w16sdtdh w16sdtfl w16du wp14">
   <w:p>
     <w:pPr>
-      <w:pStyle w:val="Header"/>
+      <w:pStyle w:val="a3"/>
     </w:pPr>
   </w:p>
 </w:hdr>
 </file>
 
 <file path=word/numbering.xml><?xml version="1.0" encoding="utf-8"?>
-<w:numbering xmlns:wpc="http://schemas.microsoft.com/office/word/2010/wordprocessingCanvas" xmlns:cx="http://schemas.microsoft.com/office/drawing/2014/chartex" xmlns:cx1="http://schemas.microsoft.com/office/drawing/2015/9/8/chartex" xmlns:cx2="http://schemas.microsoft.com/office/drawing/2015/10/21/chartex" xmlns:cx3="http://schemas.microsoft.com/office/drawing/2016/5/9/chartex" xmlns:cx4="http://schemas.microsoft.com/office/drawing/2016/5/10/chartex" xmlns:cx5="http://schemas.microsoft.com/office/drawing/2016/5/11/chartex" xmlns:cx6="http://schemas.microsoft.com/office/drawing/2016/5/12/chartex" xmlns:cx7="http://schemas.microsoft.com/office/drawing/2016/5/13/chartex" xmlns:cx8="http://schemas.microsoft.com/office/drawing/2016/5/14/chartex" xmlns:mc="http://schemas.openxmlformats.org/markup-compatibility/2006" xmlns:aink="http://schemas.microsoft.com/office/drawing/2016/ink" xmlns:am3d="http://schemas.microsoft.com/office/drawing/2017/model3d" xmlns:o="urn:schemas-microsoft-com:office:office" xmlns:oel="http://schemas.microsoft.com/office/2019/extlst" xmlns:r="http://schemas.openxmlformats.org/officeDocument/2006/relationships" xmlns:m="http://schemas.openxmlformats.org/officeDocument/2006/math" xmlns:v="urn:schemas-microsoft-com:vml" xmlns:wp14="http://schemas.microsoft.com/office/word/2010/wordprocessingDrawing" xmlns:wp="http://schemas.openxmlformats.org/drawingml/2006/wordprocessingDrawing" xmlns:w10="urn:schemas-microsoft-com:office:word" xmlns:w="http://schemas.openxmlformats.org/wordprocessingml/2006/main" xmlns:w14="http://schemas.microsoft.com/office/word/2010/wordml" xmlns:w15="http://schemas.microsoft.com/office/word/2012/wordml" xmlns:w16cex="http://schemas.microsoft.com/office/word/2018/wordml/cex" xmlns:w16cid="http://schemas.microsoft.com/office/word/2016/wordml/cid" xmlns:w16="http://schemas.microsoft.com/office/word/2018/wordml" xmlns:w16du="http://schemas.microsoft.com/office/word/2023/wordml/word16du" xmlns:w16sdtdh="http://schemas.microsoft.com/office/word/2020/wordml/sdtdatahash" xmlns:w16se="http://schemas.microsoft.com/office/word/2015/wordml/symex" xmlns:wpg="http://schemas.microsoft.com/office/word/2010/wordprocessingGroup" xmlns:wpi="http://schemas.microsoft.com/office/word/2010/wordprocessingInk" xmlns:wne="http://schemas.microsoft.com/office/word/2006/wordml" xmlns:wps="http://schemas.microsoft.com/office/word/2010/wordprocessingShape" mc:Ignorable="w14 w15 w16se w16cid w16 w16cex w16sdtdh w16du wp14">
+<w:numbering xmlns:wpc="http://schemas.microsoft.com/office/word/2010/wordprocessingCanvas" xmlns:cx="http://schemas.microsoft.com/office/drawing/2014/chartex" xmlns:cx1="http://schemas.microsoft.com/office/drawing/2015/9/8/chartex" xmlns:cx2="http://schemas.microsoft.com/office/drawing/2015/10/21/chartex" xmlns:cx3="http://schemas.microsoft.com/office/drawing/2016/5/9/chartex" xmlns:cx4="http://schemas.microsoft.com/office/drawing/2016/5/10/chartex" xmlns:cx5="http://schemas.microsoft.com/office/drawing/2016/5/11/chartex" xmlns:cx6="http://schemas.microsoft.com/office/drawing/2016/5/12/chartex" xmlns:cx7="http://schemas.microsoft.com/office/drawing/2016/5/13/chartex" xmlns:cx8="http://schemas.microsoft.com/office/drawing/2016/5/14/chartex" xmlns:mc="http://schemas.openxmlformats.org/markup-compatibility/2006" xmlns:aink="http://schemas.microsoft.com/office/drawing/2016/ink" xmlns:am3d="http://schemas.microsoft.com/office/drawing/2017/model3d" xmlns:o="urn:schemas-microsoft-com:office:office" xmlns:oel="http://schemas.microsoft.com/office/2019/extlst" xmlns:r="http://schemas.openxmlformats.org/officeDocument/2006/relationships" xmlns:m="http://schemas.openxmlformats.org/officeDocument/2006/math" xmlns:v="urn:schemas-microsoft-com:vml" xmlns:wp14="http://schemas.microsoft.com/office/word/2010/wordprocessingDrawing" xmlns:wp="http://schemas.openxmlformats.org/drawingml/2006/wordprocessingDrawing" xmlns:w10="urn:schemas-microsoft-com:office:word" xmlns:w="http://schemas.openxmlformats.org/wordprocessingml/2006/main" xmlns:w14="http://schemas.microsoft.com/office/word/2010/wordml" xmlns:w15="http://schemas.microsoft.com/office/word/2012/wordml" xmlns:w16cex="http://schemas.microsoft.com/office/word/2018/wordml/cex" xmlns:w16cid="http://schemas.microsoft.com/office/word/2016/wordml/cid" xmlns:w16="http://schemas.microsoft.com/office/word/2018/wordml" xmlns:w16du="http://schemas.microsoft.com/office/word/2023/wordml/word16du" xmlns:w16sdtdh="http://schemas.microsoft.com/office/word/2020/wordml/sdtdatahash" xmlns:w16sdtfl="http://schemas.microsoft.com/office/word/2024/wordml/sdtformatlock" xmlns:w16se="http://schemas.microsoft.com/office/word/2015/wordml/symex" xmlns:wpg="http://schemas.microsoft.com/office/word/2010/wordprocessingGroup" xmlns:wpi="http://schemas.microsoft.com/office/word/2010/wordprocessingInk" xmlns:wne="http://schemas.microsoft.com/office/word/2006/wordml" xmlns:wps="http://schemas.microsoft.com/office/word/2010/wordprocessingShape" mc:Ignorable="w14 w15 w16se w16cid w16 w16cex w16sdtdh w16sdtfl w16du wp14">
   <w:abstractNum w:abstractNumId="0" w15:restartNumberingAfterBreak="0">
     <w:nsid w:val="04E60920"/>
     <w:multiLevelType w:val="hybridMultilevel"/>
@@ -3330,7 +4356,7 @@
     <w:lvl w:ilvl="0" w:tplc="A0E28166">
       <w:start w:val="1"/>
       <w:numFmt w:val="decimal"/>
-      <w:pStyle w:val="Heading2"/>
+      <w:pStyle w:val="2"/>
       <w:lvlText w:val="%1."/>
       <w:lvlJc w:val="left"/>
       <w:pPr>
@@ -7737,7 +8763,7 @@
 </file>
 
 <file path=word/styles.xml><?xml version="1.0" encoding="utf-8"?>
-<w:styles xmlns:mc="http://schemas.openxmlformats.org/markup-compatibility/2006" xmlns:r="http://schemas.openxmlformats.org/officeDocument/2006/relationships" xmlns:w="http://schemas.openxmlformats.org/wordprocessingml/2006/main" xmlns:w14="http://schemas.microsoft.com/office/word/2010/wordml" xmlns:w15="http://schemas.microsoft.com/office/word/2012/wordml" xmlns:w16cex="http://schemas.microsoft.com/office/word/2018/wordml/cex" xmlns:w16cid="http://schemas.microsoft.com/office/word/2016/wordml/cid" xmlns:w16="http://schemas.microsoft.com/office/word/2018/wordml" xmlns:w16du="http://schemas.microsoft.com/office/word/2023/wordml/word16du" xmlns:w16sdtdh="http://schemas.microsoft.com/office/word/2020/wordml/sdtdatahash" xmlns:w16se="http://schemas.microsoft.com/office/word/2015/wordml/symex" mc:Ignorable="w14 w15 w16se w16cid w16 w16cex w16sdtdh w16du">
+<w:styles xmlns:mc="http://schemas.openxmlformats.org/markup-compatibility/2006" xmlns:r="http://schemas.openxmlformats.org/officeDocument/2006/relationships" xmlns:w="http://schemas.openxmlformats.org/wordprocessingml/2006/main" xmlns:w14="http://schemas.microsoft.com/office/word/2010/wordml" xmlns:w15="http://schemas.microsoft.com/office/word/2012/wordml" xmlns:w16cex="http://schemas.microsoft.com/office/word/2018/wordml/cex" xmlns:w16cid="http://schemas.microsoft.com/office/word/2016/wordml/cid" xmlns:w16="http://schemas.microsoft.com/office/word/2018/wordml" xmlns:w16du="http://schemas.microsoft.com/office/word/2023/wordml/word16du" xmlns:w16sdtdh="http://schemas.microsoft.com/office/word/2020/wordml/sdtdatahash" xmlns:w16sdtfl="http://schemas.microsoft.com/office/word/2024/wordml/sdtformatlock" xmlns:w16se="http://schemas.microsoft.com/office/word/2015/wordml/symex" mc:Ignorable="w14 w15 w16se w16cid w16 w16cex w16sdtdh w16sdtfl w16du">
   <w:docDefaults>
     <w:rPrDefault>
       <w:rPr>
@@ -8131,7 +9157,7 @@
     <w:lsdException w:name="Unresolved Mention" w:semiHidden="1" w:unhideWhenUsed="1"/>
     <w:lsdException w:name="Smart Link" w:semiHidden="1" w:unhideWhenUsed="1"/>
   </w:latentStyles>
-  <w:style w:type="paragraph" w:default="1" w:styleId="Normal">
+  <w:style w:type="paragraph" w:default="1" w:styleId="a">
     <w:name w:val="Normal"/>
     <w:qFormat/>
     <w:rsid w:val="008063E1"/>
@@ -8139,11 +9165,11 @@
       <w:spacing w:before="80" w:after="120"/>
     </w:pPr>
   </w:style>
-  <w:style w:type="paragraph" w:styleId="Heading1">
+  <w:style w:type="paragraph" w:styleId="1">
     <w:name w:val="heading 1"/>
-    <w:basedOn w:val="Normal"/>
-    <w:next w:val="Normal"/>
-    <w:link w:val="Heading1Char"/>
+    <w:basedOn w:val="a"/>
+    <w:next w:val="a"/>
+    <w:link w:val="10"/>
     <w:uiPriority w:val="9"/>
     <w:qFormat/>
     <w:rsid w:val="009254B7"/>
@@ -8161,11 +9187,11 @@
       <w:szCs w:val="32"/>
     </w:rPr>
   </w:style>
-  <w:style w:type="paragraph" w:styleId="Heading2">
+  <w:style w:type="paragraph" w:styleId="2">
     <w:name w:val="heading 2"/>
-    <w:basedOn w:val="Normal"/>
-    <w:next w:val="Normal"/>
-    <w:link w:val="Heading2Char"/>
+    <w:basedOn w:val="a"/>
+    <w:next w:val="a"/>
+    <w:link w:val="20"/>
     <w:uiPriority w:val="9"/>
     <w:qFormat/>
     <w:rsid w:val="006E55B4"/>
@@ -8187,11 +9213,11 @@
       <w:szCs w:val="36"/>
     </w:rPr>
   </w:style>
-  <w:style w:type="paragraph" w:styleId="Heading3">
+  <w:style w:type="paragraph" w:styleId="3">
     <w:name w:val="heading 3"/>
-    <w:basedOn w:val="Normal"/>
-    <w:next w:val="Normal"/>
-    <w:link w:val="Heading3Char"/>
+    <w:basedOn w:val="a"/>
+    <w:next w:val="a"/>
+    <w:link w:val="30"/>
     <w:uiPriority w:val="9"/>
     <w:unhideWhenUsed/>
     <w:qFormat/>
@@ -8210,11 +9236,11 @@
       <w:szCs w:val="32"/>
     </w:rPr>
   </w:style>
-  <w:style w:type="paragraph" w:styleId="Heading4">
+  <w:style w:type="paragraph" w:styleId="4">
     <w:name w:val="heading 4"/>
-    <w:basedOn w:val="Normal"/>
-    <w:next w:val="Normal"/>
-    <w:link w:val="Heading4Char"/>
+    <w:basedOn w:val="a"/>
+    <w:next w:val="a"/>
+    <w:link w:val="40"/>
     <w:uiPriority w:val="9"/>
     <w:unhideWhenUsed/>
     <w:qFormat/>
@@ -8233,11 +9259,11 @@
       <w:sz w:val="28"/>
     </w:rPr>
   </w:style>
-  <w:style w:type="paragraph" w:styleId="Heading5">
+  <w:style w:type="paragraph" w:styleId="5">
     <w:name w:val="heading 5"/>
-    <w:basedOn w:val="Normal"/>
-    <w:next w:val="Normal"/>
-    <w:link w:val="Heading5Char"/>
+    <w:basedOn w:val="a"/>
+    <w:next w:val="a"/>
+    <w:link w:val="50"/>
     <w:uiPriority w:val="9"/>
     <w:semiHidden/>
     <w:unhideWhenUsed/>
@@ -8255,13 +9281,13 @@
       <w:color w:val="B2500E"/>
     </w:rPr>
   </w:style>
-  <w:style w:type="character" w:default="1" w:styleId="DefaultParagraphFont">
+  <w:style w:type="character" w:default="1" w:styleId="a0">
     <w:name w:val="Default Paragraph Font"/>
     <w:uiPriority w:val="1"/>
     <w:semiHidden/>
     <w:unhideWhenUsed/>
   </w:style>
-  <w:style w:type="table" w:default="1" w:styleId="TableNormal">
+  <w:style w:type="table" w:default="1" w:styleId="a1">
     <w:name w:val="Normal Table"/>
     <w:uiPriority w:val="99"/>
     <w:semiHidden/>
@@ -8276,16 +9302,16 @@
       </w:tblCellMar>
     </w:tblPr>
   </w:style>
-  <w:style w:type="numbering" w:default="1" w:styleId="NoList">
+  <w:style w:type="numbering" w:default="1" w:styleId="a2">
     <w:name w:val="No List"/>
     <w:uiPriority w:val="99"/>
     <w:semiHidden/>
     <w:unhideWhenUsed/>
   </w:style>
-  <w:style w:type="paragraph" w:styleId="Header">
+  <w:style w:type="paragraph" w:styleId="a3">
     <w:name w:val="header"/>
-    <w:basedOn w:val="Normal"/>
-    <w:link w:val="HeaderChar"/>
+    <w:basedOn w:val="a"/>
+    <w:link w:val="a4"/>
     <w:uiPriority w:val="99"/>
     <w:unhideWhenUsed/>
     <w:rsid w:val="008068A2"/>
@@ -8297,17 +9323,17 @@
       <w:spacing w:after="0" w:line="240" w:lineRule="auto"/>
     </w:pPr>
   </w:style>
-  <w:style w:type="character" w:customStyle="1" w:styleId="HeaderChar">
-    <w:name w:val="Header Char"/>
-    <w:basedOn w:val="DefaultParagraphFont"/>
-    <w:link w:val="Header"/>
+  <w:style w:type="character" w:customStyle="1" w:styleId="a4">
+    <w:name w:val="Горен колонтитул Знак"/>
+    <w:basedOn w:val="a0"/>
+    <w:link w:val="a3"/>
     <w:uiPriority w:val="99"/>
     <w:rsid w:val="008068A2"/>
   </w:style>
-  <w:style w:type="paragraph" w:styleId="Footer">
+  <w:style w:type="paragraph" w:styleId="a5">
     <w:name w:val="footer"/>
-    <w:basedOn w:val="Normal"/>
-    <w:link w:val="FooterChar"/>
+    <w:basedOn w:val="a"/>
+    <w:link w:val="a6"/>
     <w:uiPriority w:val="99"/>
     <w:unhideWhenUsed/>
     <w:rsid w:val="008068A2"/>
@@ -8319,17 +9345,17 @@
       <w:spacing w:after="0" w:line="240" w:lineRule="auto"/>
     </w:pPr>
   </w:style>
-  <w:style w:type="character" w:customStyle="1" w:styleId="FooterChar">
-    <w:name w:val="Footer Char"/>
-    <w:basedOn w:val="DefaultParagraphFont"/>
-    <w:link w:val="Footer"/>
+  <w:style w:type="character" w:customStyle="1" w:styleId="a6">
+    <w:name w:val="Долен колонтитул Знак"/>
+    <w:basedOn w:val="a0"/>
+    <w:link w:val="a5"/>
     <w:uiPriority w:val="99"/>
     <w:rsid w:val="008068A2"/>
   </w:style>
-  <w:style w:type="paragraph" w:styleId="BalloonText">
+  <w:style w:type="paragraph" w:styleId="a7">
     <w:name w:val="Balloon Text"/>
-    <w:basedOn w:val="Normal"/>
-    <w:link w:val="BalloonTextChar"/>
+    <w:basedOn w:val="a"/>
+    <w:link w:val="a8"/>
     <w:uiPriority w:val="99"/>
     <w:semiHidden/>
     <w:unhideWhenUsed/>
@@ -8343,10 +9369,10 @@
       <w:szCs w:val="16"/>
     </w:rPr>
   </w:style>
-  <w:style w:type="character" w:customStyle="1" w:styleId="BalloonTextChar">
-    <w:name w:val="Balloon Text Char"/>
-    <w:basedOn w:val="DefaultParagraphFont"/>
-    <w:link w:val="BalloonText"/>
+  <w:style w:type="character" w:customStyle="1" w:styleId="a8">
+    <w:name w:val="Изнесен текст Знак"/>
+    <w:basedOn w:val="a0"/>
+    <w:link w:val="a7"/>
     <w:uiPriority w:val="99"/>
     <w:semiHidden/>
     <w:rsid w:val="00564D7B"/>
@@ -8356,9 +9382,9 @@
       <w:szCs w:val="16"/>
     </w:rPr>
   </w:style>
-  <w:style w:type="character" w:styleId="Hyperlink">
+  <w:style w:type="character" w:styleId="a9">
     <w:name w:val="Hyperlink"/>
-    <w:basedOn w:val="DefaultParagraphFont"/>
+    <w:basedOn w:val="a0"/>
     <w:uiPriority w:val="99"/>
     <w:unhideWhenUsed/>
     <w:rsid w:val="0079324A"/>
@@ -8367,10 +9393,10 @@
       <w:u w:val="single"/>
     </w:rPr>
   </w:style>
-  <w:style w:type="character" w:customStyle="1" w:styleId="Heading1Char">
-    <w:name w:val="Heading 1 Char"/>
-    <w:basedOn w:val="DefaultParagraphFont"/>
-    <w:link w:val="Heading1"/>
+  <w:style w:type="character" w:customStyle="1" w:styleId="10">
+    <w:name w:val="Заглавие 1 Знак"/>
+    <w:basedOn w:val="a0"/>
+    <w:link w:val="1"/>
     <w:uiPriority w:val="9"/>
     <w:rsid w:val="009254B7"/>
     <w:rPr>
@@ -8381,10 +9407,10 @@
       <w:szCs w:val="32"/>
     </w:rPr>
   </w:style>
-  <w:style w:type="character" w:customStyle="1" w:styleId="Heading2Char">
-    <w:name w:val="Heading 2 Char"/>
-    <w:basedOn w:val="DefaultParagraphFont"/>
-    <w:link w:val="Heading2"/>
+  <w:style w:type="character" w:customStyle="1" w:styleId="20">
+    <w:name w:val="Заглавие 2 Знак"/>
+    <w:basedOn w:val="a0"/>
+    <w:link w:val="2"/>
     <w:uiPriority w:val="9"/>
     <w:rsid w:val="006E55B4"/>
     <w:rPr>
@@ -8396,9 +9422,9 @@
       <w:szCs w:val="36"/>
     </w:rPr>
   </w:style>
-  <w:style w:type="paragraph" w:styleId="NormalWeb">
+  <w:style w:type="paragraph" w:styleId="aa">
     <w:name w:val="Normal (Web)"/>
-    <w:basedOn w:val="Normal"/>
+    <w:basedOn w:val="a"/>
     <w:uiPriority w:val="99"/>
     <w:semiHidden/>
     <w:unhideWhenUsed/>
@@ -8412,9 +9438,9 @@
       <w:szCs w:val="24"/>
     </w:rPr>
   </w:style>
-  <w:style w:type="character" w:styleId="Strong">
+  <w:style w:type="character" w:styleId="ab">
     <w:name w:val="Strong"/>
-    <w:basedOn w:val="DefaultParagraphFont"/>
+    <w:basedOn w:val="a0"/>
     <w:uiPriority w:val="22"/>
     <w:qFormat/>
     <w:rsid w:val="00524789"/>
@@ -8423,10 +9449,10 @@
       <w:bCs/>
     </w:rPr>
   </w:style>
-  <w:style w:type="character" w:customStyle="1" w:styleId="Heading3Char">
-    <w:name w:val="Heading 3 Char"/>
-    <w:basedOn w:val="DefaultParagraphFont"/>
-    <w:link w:val="Heading3"/>
+  <w:style w:type="character" w:customStyle="1" w:styleId="30">
+    <w:name w:val="Заглавие 3 Знак"/>
+    <w:basedOn w:val="a0"/>
+    <w:link w:val="3"/>
     <w:uiPriority w:val="9"/>
     <w:rsid w:val="008C5930"/>
     <w:rPr>
@@ -8437,10 +9463,10 @@
       <w:szCs w:val="32"/>
     </w:rPr>
   </w:style>
-  <w:style w:type="character" w:customStyle="1" w:styleId="Heading4Char">
-    <w:name w:val="Heading 4 Char"/>
-    <w:basedOn w:val="DefaultParagraphFont"/>
-    <w:link w:val="Heading4"/>
+  <w:style w:type="character" w:customStyle="1" w:styleId="40">
+    <w:name w:val="Заглавие 4 Знак"/>
+    <w:basedOn w:val="a0"/>
+    <w:link w:val="4"/>
     <w:uiPriority w:val="9"/>
     <w:rsid w:val="008C5930"/>
     <w:rPr>
@@ -8451,10 +9477,10 @@
       <w:sz w:val="28"/>
     </w:rPr>
   </w:style>
-  <w:style w:type="paragraph" w:styleId="ListParagraph">
+  <w:style w:type="paragraph" w:styleId="ac">
     <w:name w:val="List Paragraph"/>
-    <w:basedOn w:val="Normal"/>
-    <w:link w:val="ListParagraphChar"/>
+    <w:basedOn w:val="a"/>
+    <w:link w:val="ad"/>
     <w:uiPriority w:val="34"/>
     <w:qFormat/>
     <w:rsid w:val="008617B5"/>
@@ -8463,9 +9489,9 @@
       <w:contextualSpacing/>
     </w:pPr>
   </w:style>
-  <w:style w:type="character" w:styleId="FollowedHyperlink">
+  <w:style w:type="character" w:styleId="ae">
     <w:name w:val="FollowedHyperlink"/>
-    <w:basedOn w:val="DefaultParagraphFont"/>
+    <w:basedOn w:val="a0"/>
     <w:uiPriority w:val="99"/>
     <w:semiHidden/>
     <w:unhideWhenUsed/>
@@ -8475,10 +9501,10 @@
       <w:u w:val="single"/>
     </w:rPr>
   </w:style>
-  <w:style w:type="character" w:customStyle="1" w:styleId="Heading5Char">
-    <w:name w:val="Heading 5 Char"/>
-    <w:basedOn w:val="DefaultParagraphFont"/>
-    <w:link w:val="Heading5"/>
+  <w:style w:type="character" w:customStyle="1" w:styleId="50">
+    <w:name w:val="Заглавие 5 Знак"/>
+    <w:basedOn w:val="a0"/>
+    <w:link w:val="5"/>
     <w:uiPriority w:val="9"/>
     <w:semiHidden/>
     <w:rsid w:val="008C5930"/>
@@ -8490,7 +9516,7 @@
   </w:style>
   <w:style w:type="paragraph" w:customStyle="1" w:styleId="Code">
     <w:name w:val="Code"/>
-    <w:basedOn w:val="Normal"/>
+    <w:basedOn w:val="a"/>
     <w:link w:val="CodeChar"/>
     <w:qFormat/>
     <w:rsid w:val="008063E1"/>
@@ -8502,7 +9528,7 @@
   </w:style>
   <w:style w:type="character" w:customStyle="1" w:styleId="CodeChar">
     <w:name w:val="Code Char"/>
-    <w:basedOn w:val="DefaultParagraphFont"/>
+    <w:basedOn w:val="a0"/>
     <w:link w:val="Code"/>
     <w:rsid w:val="008063E1"/>
     <w:rPr>
@@ -8511,9 +9537,9 @@
       <w:noProof/>
     </w:rPr>
   </w:style>
-  <w:style w:type="table" w:styleId="TableGrid">
+  <w:style w:type="table" w:styleId="af">
     <w:name w:val="Table Grid"/>
-    <w:basedOn w:val="TableNormal"/>
+    <w:basedOn w:val="a1"/>
     <w:uiPriority w:val="59"/>
     <w:rsid w:val="00763912"/>
     <w:pPr>
@@ -8532,12 +9558,12 @@
   </w:style>
   <w:style w:type="character" w:customStyle="1" w:styleId="tgc">
     <w:name w:val="_tgc"/>
-    <w:basedOn w:val="DefaultParagraphFont"/>
+    <w:basedOn w:val="a0"/>
     <w:rsid w:val="00D8395C"/>
   </w:style>
   <w:style w:type="paragraph" w:customStyle="1" w:styleId="Index">
     <w:name w:val="Index"/>
-    <w:basedOn w:val="Normal"/>
+    <w:basedOn w:val="a"/>
     <w:qFormat/>
     <w:rsid w:val="005054C7"/>
     <w:pPr>
@@ -8548,17 +9574,17 @@
       <w:rFonts w:cs="FreeSans"/>
     </w:rPr>
   </w:style>
-  <w:style w:type="character" w:customStyle="1" w:styleId="ListParagraphChar">
-    <w:name w:val="List Paragraph Char"/>
-    <w:basedOn w:val="DefaultParagraphFont"/>
-    <w:link w:val="ListParagraph"/>
+  <w:style w:type="character" w:customStyle="1" w:styleId="ad">
+    <w:name w:val="Списък на абзаци Знак"/>
+    <w:basedOn w:val="a0"/>
+    <w:link w:val="ac"/>
     <w:uiPriority w:val="34"/>
     <w:qFormat/>
     <w:rsid w:val="005054C7"/>
   </w:style>
   <w:style w:type="character" w:customStyle="1" w:styleId="InternetLink">
     <w:name w:val="Internet Link"/>
-    <w:basedOn w:val="DefaultParagraphFont"/>
+    <w:basedOn w:val="a0"/>
     <w:uiPriority w:val="99"/>
     <w:unhideWhenUsed/>
     <w:rsid w:val="005054C7"/>
@@ -8569,7 +9595,7 @@
   </w:style>
   <w:style w:type="character" w:customStyle="1" w:styleId="UnresolvedMention1">
     <w:name w:val="Unresolved Mention1"/>
-    <w:basedOn w:val="DefaultParagraphFont"/>
+    <w:basedOn w:val="a0"/>
     <w:uiPriority w:val="99"/>
     <w:semiHidden/>
     <w:unhideWhenUsed/>

</xml_diff>